<commit_message>
added some text to manuscript, and updated scripts
</commit_message>
<xml_diff>
--- a/manuscript/manuscript.docx
+++ b/manuscript/manuscript.docx
@@ -42,6 +42,86 @@
     </w:p>
     <w:p>
       <w:pPr>
+        <w:pStyle w:val="Author"/>
+      </w:pPr>
+      <w:r>
+        <w:t xml:space="preserve">Stephen</w:t>
+      </w:r>
+      <w:r>
+        <w:t xml:space="preserve"> </w:t>
+      </w:r>
+      <w:r>
+        <w:t xml:space="preserve">D.</w:t>
+      </w:r>
+      <w:r>
+        <w:t xml:space="preserve"> </w:t>
+      </w:r>
+      <w:r>
+        <w:t xml:space="preserve">Shivers,</w:t>
+      </w:r>
+      <w:r>
+        <w:t xml:space="preserve"> </w:t>
+      </w:r>
+      <w:r>
+        <w:t xml:space="preserve">Sophie</w:t>
+      </w:r>
+      <w:r>
+        <w:t xml:space="preserve"> </w:t>
+      </w:r>
+      <w:r>
+        <w:t xml:space="preserve">Fournier,</w:t>
+      </w:r>
+      <w:r>
+        <w:t xml:space="preserve"> </w:t>
+      </w:r>
+      <w:r>
+        <w:t xml:space="preserve">Jakob</w:t>
+      </w:r>
+      <w:r>
+        <w:t xml:space="preserve"> </w:t>
+      </w:r>
+      <w:r>
+        <w:t xml:space="preserve">Stankoski,</w:t>
+      </w:r>
+      <w:r>
+        <w:t xml:space="preserve"> </w:t>
+      </w:r>
+      <w:r>
+        <w:t xml:space="preserve">Jeffrey</w:t>
+      </w:r>
+      <w:r>
+        <w:t xml:space="preserve"> </w:t>
+      </w:r>
+      <w:r>
+        <w:t xml:space="preserve">W.</w:t>
+      </w:r>
+      <w:r>
+        <w:t xml:space="preserve"> </w:t>
+      </w:r>
+      <w:r>
+        <w:t xml:space="preserve">Hollister,</w:t>
+      </w:r>
+      <w:r>
+        <w:t xml:space="preserve"> </w:t>
+      </w:r>
+      <w:r>
+        <w:t xml:space="preserve">Betty</w:t>
+      </w:r>
+      <w:r>
+        <w:t xml:space="preserve"> </w:t>
+      </w:r>
+      <w:r>
+        <w:t xml:space="preserve">J.</w:t>
+      </w:r>
+      <w:r>
+        <w:t xml:space="preserve"> </w:t>
+      </w:r>
+      <w:r>
+        <w:t xml:space="preserve">Kreakie</w:t>
+      </w:r>
+    </w:p>
+    <w:p>
+      <w:pPr>
         <w:pStyle w:val="Abstract"/>
       </w:pPr>
       <w:r>
@@ -96,7 +176,7 @@
         <w:t xml:space="preserve">looks.</w:t>
       </w:r>
     </w:p>
-    <w:bookmarkStart w:id="21" w:name="introduction"/>
+    <w:bookmarkStart w:id="20" w:name="introduction"/>
     <w:p>
       <w:pPr>
         <w:pStyle w:val="Heading2"/>
@@ -110,36 +190,27 @@
         <w:pStyle w:val="FirstParagraph"/>
       </w:pPr>
       <w:r>
-        <w:rPr>
-          <w:rStyle w:val="VerbatimChar"/>
-          <w:iCs/>
-          <w:i/>
-        </w:rPr>
-        <w:t xml:space="preserve">Quarto</w:t>
-      </w:r>
-      <w:r>
-        <w:t xml:space="preserve"> </w:t>
-      </w:r>
-      <w:r>
-        <w:t xml:space="preserve">enables you to weave together content and executable code into a finished document. To learn more about Quarto see</w:t>
-      </w:r>
-      <w:r>
-        <w:t xml:space="preserve"> </w:t>
-      </w:r>
-      <w:hyperlink r:id="rId20">
-        <w:r>
-          <w:rPr>
-            <w:rStyle w:val="Hyperlink"/>
-          </w:rPr>
-          <w:t xml:space="preserve">https://quarto.org</w:t>
-        </w:r>
-      </w:hyperlink>
-      <w:r>
-        <w:t xml:space="preserve">.</w:t>
-      </w:r>
-    </w:p>
-    <w:bookmarkEnd w:id="21"/>
-    <w:bookmarkStart w:id="22" w:name="methods"/>
+        <w:t xml:space="preserve">Possible Journals: Lake and Reservoir Management, PLOS One, PLOS Water, Ecosphere, F1000Research,</w:t>
+      </w:r>
+    </w:p>
+    <w:p>
+      <w:pPr>
+        <w:pStyle w:val="BodyText"/>
+      </w:pPr>
+      <w:r>
+        <w:t xml:space="preserve">The goal of this paper is to compare accuracy and precision of a variety of fluorometers with respect to chlorophyll and phycocyanin across a variety of waterbodies as well as with lab grown cultures of green algae and cyanobacteria.</w:t>
+      </w:r>
+    </w:p>
+    <w:p>
+      <w:pPr>
+        <w:pStyle w:val="BodyText"/>
+      </w:pPr>
+      <w:r>
+        <w:t xml:space="preserve">This worked well until the fluorometer gave us problems.</w:t>
+      </w:r>
+    </w:p>
+    <w:bookmarkEnd w:id="20"/>
+    <w:bookmarkStart w:id="21" w:name="methods"/>
     <w:p>
       <w:pPr>
         <w:pStyle w:val="Heading2"/>
@@ -220,6 +291,334 @@
     </w:p>
     <w:p>
       <w:pPr>
+        <w:pStyle w:val="SourceCode"/>
+      </w:pPr>
+      <w:r>
+        <w:rPr>
+          <w:rStyle w:val="FunctionTok"/>
+        </w:rPr>
+        <w:t xml:space="preserve">library</w:t>
+      </w:r>
+      <w:r>
+        <w:rPr>
+          <w:rStyle w:val="NormalTok"/>
+        </w:rPr>
+        <w:t xml:space="preserve">(dplyr)</w:t>
+      </w:r>
+    </w:p>
+    <w:p>
+      <w:pPr>
+        <w:pStyle w:val="SourceCode"/>
+      </w:pPr>
+      <w:r>
+        <w:br/>
+      </w:r>
+      <w:r>
+        <w:rPr>
+          <w:rStyle w:val="VerbatimChar"/>
+        </w:rPr>
+        <w:t xml:space="preserve">Attaching package: 'dplyr'</w:t>
+      </w:r>
+    </w:p>
+    <w:p>
+      <w:pPr>
+        <w:pStyle w:val="SourceCode"/>
+      </w:pPr>
+      <w:r>
+        <w:rPr>
+          <w:rStyle w:val="VerbatimChar"/>
+        </w:rPr>
+        <w:t xml:space="preserve">The following objects are masked from 'package:stats':</w:t>
+      </w:r>
+      <w:r>
+        <w:br/>
+      </w:r>
+      <w:r>
+        <w:br/>
+      </w:r>
+      <w:r>
+        <w:rPr>
+          <w:rStyle w:val="VerbatimChar"/>
+        </w:rPr>
+        <w:t xml:space="preserve">    filter, lag</w:t>
+      </w:r>
+    </w:p>
+    <w:p>
+      <w:pPr>
+        <w:pStyle w:val="SourceCode"/>
+      </w:pPr>
+      <w:r>
+        <w:rPr>
+          <w:rStyle w:val="VerbatimChar"/>
+        </w:rPr>
+        <w:t xml:space="preserve">The following objects are masked from 'package:base':</w:t>
+      </w:r>
+      <w:r>
+        <w:br/>
+      </w:r>
+      <w:r>
+        <w:br/>
+      </w:r>
+      <w:r>
+        <w:rPr>
+          <w:rStyle w:val="VerbatimChar"/>
+        </w:rPr>
+        <w:t xml:space="preserve">    intersect, setdiff, setequal, union</w:t>
+      </w:r>
+    </w:p>
+    <w:p>
+      <w:pPr>
+        <w:pStyle w:val="SourceCode"/>
+      </w:pPr>
+      <w:r>
+        <w:rPr>
+          <w:rStyle w:val="FunctionTok"/>
+        </w:rPr>
+        <w:t xml:space="preserve">library</w:t>
+      </w:r>
+      <w:r>
+        <w:rPr>
+          <w:rStyle w:val="NormalTok"/>
+        </w:rPr>
+        <w:t xml:space="preserve">(readr)</w:t>
+      </w:r>
+      <w:r>
+        <w:br/>
+      </w:r>
+      <w:r>
+        <w:rPr>
+          <w:rStyle w:val="FunctionTok"/>
+        </w:rPr>
+        <w:t xml:space="preserve">read_csv</w:t>
+      </w:r>
+      <w:r>
+        <w:rPr>
+          <w:rStyle w:val="NormalTok"/>
+        </w:rPr>
+        <w:t xml:space="preserve">(</w:t>
+      </w:r>
+      <w:r>
+        <w:rPr>
+          <w:rStyle w:val="StringTok"/>
+        </w:rPr>
+        <w:t xml:space="preserve">"../data/cleaned_fluoroproj_data.csv"</w:t>
+      </w:r>
+      <w:r>
+        <w:rPr>
+          <w:rStyle w:val="NormalTok"/>
+        </w:rPr>
+        <w:t xml:space="preserve">)</w:t>
+      </w:r>
+    </w:p>
+    <w:p>
+      <w:pPr>
+        <w:pStyle w:val="SourceCode"/>
+      </w:pPr>
+      <w:r>
+        <w:rPr>
+          <w:rStyle w:val="VerbatimChar"/>
+        </w:rPr>
+        <w:t xml:space="preserve">Rows: 5271 Columns: 9</w:t>
+      </w:r>
+    </w:p>
+    <w:p>
+      <w:pPr>
+        <w:pStyle w:val="SourceCode"/>
+      </w:pPr>
+      <w:r>
+        <w:rPr>
+          <w:rStyle w:val="VerbatimChar"/>
+        </w:rPr>
+        <w:t xml:space="preserve">── Column specification ────────────────────────────────────────────────────────</w:t>
+      </w:r>
+      <w:r>
+        <w:br/>
+      </w:r>
+      <w:r>
+        <w:rPr>
+          <w:rStyle w:val="VerbatimChar"/>
+        </w:rPr>
+        <w:t xml:space="preserve">Delimiter: ","</w:t>
+      </w:r>
+      <w:r>
+        <w:br/>
+      </w:r>
+      <w:r>
+        <w:rPr>
+          <w:rStyle w:val="VerbatimChar"/>
+        </w:rPr>
+        <w:t xml:space="preserve">chr  (5): waterbody, instrument, method, variable, units</w:t>
+      </w:r>
+      <w:r>
+        <w:br/>
+      </w:r>
+      <w:r>
+        <w:rPr>
+          <w:rStyle w:val="VerbatimChar"/>
+        </w:rPr>
+        <w:t xml:space="preserve">dbl  (3): field_dups, lab_reps, value</w:t>
+      </w:r>
+      <w:r>
+        <w:br/>
+      </w:r>
+      <w:r>
+        <w:rPr>
+          <w:rStyle w:val="VerbatimChar"/>
+        </w:rPr>
+        <w:t xml:space="preserve">date (1): date</w:t>
+      </w:r>
+      <w:r>
+        <w:br/>
+      </w:r>
+      <w:r>
+        <w:br/>
+      </w:r>
+      <w:r>
+        <w:rPr>
+          <w:rStyle w:val="VerbatimChar"/>
+        </w:rPr>
+        <w:t xml:space="preserve">ℹ Use `spec()` to retrieve the full column specification for this data.</w:t>
+      </w:r>
+      <w:r>
+        <w:br/>
+      </w:r>
+      <w:r>
+        <w:rPr>
+          <w:rStyle w:val="VerbatimChar"/>
+        </w:rPr>
+        <w:t xml:space="preserve">ℹ Specify the column types or set `show_col_types = FALSE` to quiet this message.</w:t>
+      </w:r>
+    </w:p>
+    <w:p>
+      <w:pPr>
+        <w:pStyle w:val="SourceCode"/>
+      </w:pPr>
+      <w:r>
+        <w:rPr>
+          <w:rStyle w:val="VerbatimChar"/>
+        </w:rPr>
+        <w:t xml:space="preserve"># A tibble: 5,271 × 9</w:t>
+      </w:r>
+      <w:r>
+        <w:br/>
+      </w:r>
+      <w:r>
+        <w:rPr>
+          <w:rStyle w:val="VerbatimChar"/>
+        </w:rPr>
+        <w:t xml:space="preserve">   date       waterbody field_dups lab_reps instr…¹ method varia…² units   value</w:t>
+      </w:r>
+      <w:r>
+        <w:br/>
+      </w:r>
+      <w:r>
+        <w:rPr>
+          <w:rStyle w:val="VerbatimChar"/>
+        </w:rPr>
+        <w:t xml:space="preserve">   &lt;date&gt;     &lt;chr&gt;          &lt;dbl&gt;    &lt;dbl&gt; &lt;chr&gt;   &lt;chr&gt;  &lt;chr&gt;   &lt;chr&gt;   &lt;dbl&gt;</w:t>
+      </w:r>
+      <w:r>
+        <w:br/>
+      </w:r>
+      <w:r>
+        <w:rPr>
+          <w:rStyle w:val="VerbatimChar"/>
+        </w:rPr>
+        <w:t xml:space="preserve"> 1 2021-10-06 yawgoo             1        1 cyanof… fresh  pc:chl  ratio   0.341</w:t>
+      </w:r>
+      <w:r>
+        <w:br/>
+      </w:r>
+      <w:r>
+        <w:rPr>
+          <w:rStyle w:val="VerbatimChar"/>
+        </w:rPr>
+        <w:t xml:space="preserve"> 2 2021-10-06 yawgoo             1        2 cyanof… fresh  pc:chl  ratio   0.644</w:t>
+      </w:r>
+      <w:r>
+        <w:br/>
+      </w:r>
+      <w:r>
+        <w:rPr>
+          <w:rStyle w:val="VerbatimChar"/>
+        </w:rPr>
+        <w:t xml:space="preserve"> 3 2021-10-06 yawgoo             1        3 cyanof… fresh  pc:chl  ratio   0.698</w:t>
+      </w:r>
+      <w:r>
+        <w:br/>
+      </w:r>
+      <w:r>
+        <w:rPr>
+          <w:rStyle w:val="VerbatimChar"/>
+        </w:rPr>
+        <w:t xml:space="preserve"> 4 2021-10-06 yawgoo             2        1 cyanof… fresh  pc:chl  ratio   0.299</w:t>
+      </w:r>
+      <w:r>
+        <w:br/>
+      </w:r>
+      <w:r>
+        <w:rPr>
+          <w:rStyle w:val="VerbatimChar"/>
+        </w:rPr>
+        <w:t xml:space="preserve"> 5 2021-10-06 yawgoo             2        2 cyanof… fresh  pc:chl  ratio   0.318</w:t>
+      </w:r>
+      <w:r>
+        <w:br/>
+      </w:r>
+      <w:r>
+        <w:rPr>
+          <w:rStyle w:val="VerbatimChar"/>
+        </w:rPr>
+        <w:t xml:space="preserve"> 6 2021-10-06 yawgoo             2        3 cyanof… fresh  pc:chl  ratio   0.436</w:t>
+      </w:r>
+      <w:r>
+        <w:br/>
+      </w:r>
+      <w:r>
+        <w:rPr>
+          <w:rStyle w:val="VerbatimChar"/>
+        </w:rPr>
+        <w:t xml:space="preserve"> 7 2021-10-06 yawgoo             3        1 cyanof… fresh  pc:chl  ratio   0.383</w:t>
+      </w:r>
+      <w:r>
+        <w:br/>
+      </w:r>
+      <w:r>
+        <w:rPr>
+          <w:rStyle w:val="VerbatimChar"/>
+        </w:rPr>
+        <w:t xml:space="preserve"> 8 2021-10-06 yawgoo             3        2 cyanof… fresh  pc:chl  ratio   0.470</w:t>
+      </w:r>
+      <w:r>
+        <w:br/>
+      </w:r>
+      <w:r>
+        <w:rPr>
+          <w:rStyle w:val="VerbatimChar"/>
+        </w:rPr>
+        <w:t xml:space="preserve"> 9 2021-10-06 yawgoo             3        3 cyanof… fresh  pc:chl  ratio   0.539</w:t>
+      </w:r>
+      <w:r>
+        <w:br/>
+      </w:r>
+      <w:r>
+        <w:rPr>
+          <w:rStyle w:val="VerbatimChar"/>
+        </w:rPr>
+        <w:t xml:space="preserve">10 2021-10-06 yawgoo             1        1 cyanof… fresh  phyco   rfu   119.   </w:t>
+      </w:r>
+      <w:r>
+        <w:br/>
+      </w:r>
+      <w:r>
+        <w:rPr>
+          <w:rStyle w:val="VerbatimChar"/>
+        </w:rPr>
+        <w:t xml:space="preserve"># … with 5,261 more rows, and abbreviated variable names ¹​instrument, ²​variable</w:t>
+      </w:r>
+    </w:p>
+    <w:p>
+      <w:pPr>
         <w:pStyle w:val="FirstParagraph"/>
       </w:pPr>
       <w:r>
@@ -260,14 +659,56 @@
         <w:t xml:space="preserve">option disables the printing of code (only output is displayed).</w:t>
       </w:r>
     </w:p>
+    <w:bookmarkEnd w:id="21"/>
+    <w:bookmarkStart w:id="22" w:name="results"/>
+    <w:p>
+      <w:pPr>
+        <w:pStyle w:val="Heading2"/>
+      </w:pPr>
+      <w:r>
+        <w:t xml:space="preserve">Results</w:t>
+      </w:r>
+    </w:p>
+    <w:p>
+      <w:pPr>
+        <w:pStyle w:val="FirstParagraph"/>
+      </w:pPr>
+      <w:r>
+        <w:t xml:space="preserve">Here are our results. Fear us.</w:t>
+      </w:r>
+    </w:p>
+    <w:p>
+      <w:pPr>
+        <w:pStyle w:val="BodyText"/>
+      </w:pPr>
+      <w:r>
+        <w:t xml:space="preserve">Figure ideas:</w:t>
+      </w:r>
+    </w:p>
+    <w:p>
+      <w:pPr>
+        <w:pStyle w:val="BodyText"/>
+      </w:pPr>
+      <w:r>
+        <w:t xml:space="preserve">scatterplots: ext chl/phyco on y, chl/phyco from each insturment on x, colors/shapes for each waterbody/culture</w:t>
+      </w:r>
+    </w:p>
+    <w:p>
+      <w:pPr>
+        <w:pStyle w:val="BodyText"/>
+      </w:pPr>
+      <w:r>
+        <w:t xml:space="preserve">boxplots (need to be same units): first boxplot is extracted, compare to all others.</w:t>
+      </w:r>
+    </w:p>
     <w:bookmarkEnd w:id="22"/>
-    <w:bookmarkStart w:id="23" w:name="results"/>
+    <w:bookmarkStart w:id="23" w:name="discussion"/>
     <w:p>
       <w:pPr>
         <w:pStyle w:val="Heading2"/>
       </w:pPr>
       <w:r>
-        <w:t xml:space="preserve">Results</w:t>
+        <w:t xml:space="preserve">Discussion</w:t>
       </w:r>
     </w:p>
     <w:p>
@@ -275,38 +716,20 @@
         <w:pStyle w:val="FirstParagraph"/>
       </w:pPr>
       <w:r>
-        <w:t xml:space="preserve">Here are our results. Fear us.</w:t>
+        <w:t xml:space="preserve">Discuss amongst yourselves.</w:t>
       </w:r>
     </w:p>
     <w:bookmarkEnd w:id="23"/>
-    <w:bookmarkStart w:id="24" w:name="discussion"/>
+    <w:bookmarkStart w:id="24" w:name="references"/>
     <w:p>
       <w:pPr>
         <w:pStyle w:val="Heading2"/>
       </w:pPr>
       <w:r>
-        <w:t xml:space="preserve">Discussion</w:t>
-      </w:r>
-    </w:p>
-    <w:p>
-      <w:pPr>
-        <w:pStyle w:val="FirstParagraph"/>
-      </w:pPr>
-      <w:r>
-        <w:t xml:space="preserve">Discuss amongst yourselves.</w:t>
+        <w:t xml:space="preserve">References</w:t>
       </w:r>
     </w:p>
     <w:bookmarkEnd w:id="24"/>
-    <w:bookmarkStart w:id="25" w:name="references"/>
-    <w:p>
-      <w:pPr>
-        <w:pStyle w:val="Heading2"/>
-      </w:pPr>
-      <w:r>
-        <w:t xml:space="preserve">References</w:t>
-      </w:r>
-    </w:p>
-    <w:bookmarkEnd w:id="25"/>
     <w:sectPr/>
   </w:body>
 </w:document>

</xml_diff>

<commit_message>
added in fig and table captions, more org.
</commit_message>
<xml_diff>
--- a/manuscript/manuscript.docx
+++ b/manuscript/manuscript.docx
@@ -403,6 +403,10 @@
         <w:t xml:space="preserve"> </w:t>
       </w:r>
       <w:r>
+        <w:rPr>
+          <w:iCs/>
+          <w:i/>
+        </w:rPr>
         <w:t xml:space="preserve">a</w:t>
       </w:r>
       <w:r>
@@ -625,6 +629,10 @@
         <w:t xml:space="preserve"> </w:t>
       </w:r>
       <w:r>
+        <w:rPr>
+          <w:iCs/>
+          <w:i/>
+        </w:rPr>
         <w:t xml:space="preserve">a</w:t>
       </w:r>
       <w:r>
@@ -829,6 +837,10 @@
         <w:t xml:space="preserve"> </w:t>
       </w:r>
       <w:r>
+        <w:rPr>
+          <w:iCs/>
+          <w:i/>
+        </w:rPr>
         <w:t xml:space="preserve">a</w:t>
       </w:r>
       <w:r>
@@ -919,6 +931,10 @@
         <w:t xml:space="preserve"> </w:t>
       </w:r>
       <w:r>
+        <w:rPr>
+          <w:iCs/>
+          <w:i/>
+        </w:rPr>
         <w:t xml:space="preserve">a</w:t>
       </w:r>
       <w:r>
@@ -1616,7 +1632,23 @@
         <w:pStyle w:val="BodyText"/>
       </w:pPr>
       <w:r>
-        <w:t xml:space="preserve">A variety of instruments have been developed to measure chlorophyll a and/or phycocyanin using in vivo fluorescence without an extraction step and have a wide range in cost. These instruments distinguish between the pigments based on their differing emission spectra. Some instruments (i.e. PhycoProbe) use multiple leds at varying wavelengths to cause fluorescence of different algal types, thus creating a finer scale breakdown of community composition. These instruments can be used in the field, the lab, or a combination of both.</w:t>
+        <w:t xml:space="preserve">A variety of instruments have been developed to measure chlorophyll</w:t>
+      </w:r>
+      <w:r>
+        <w:t xml:space="preserve"> </w:t>
+      </w:r>
+      <w:r>
+        <w:rPr>
+          <w:iCs/>
+          <w:i/>
+        </w:rPr>
+        <w:t xml:space="preserve">a</w:t>
+      </w:r>
+      <w:r>
+        <w:t xml:space="preserve"> </w:t>
+      </w:r>
+      <w:r>
+        <w:t xml:space="preserve">and/or phycocyanin using in vivo fluorescence without an extraction step and have a wide range in cost. These instruments distinguish between the pigments based on their differing emission spectra. Some instruments (i.e. PhycoProbe) use multiple leds at varying wavelengths to cause fluorescence of different algal types, thus creating a finer scale breakdown of community composition. These instruments can be used in the field, the lab, or a combination of both.</w:t>
       </w:r>
     </w:p>
     <w:p>
@@ -1628,7 +1660,7 @@
       </w:r>
     </w:p>
     <w:bookmarkEnd w:id="20"/>
-    <w:bookmarkStart w:id="26" w:name="methods"/>
+    <w:bookmarkStart w:id="30" w:name="methods"/>
     <w:p>
       <w:pPr>
         <w:pStyle w:val="Heading1"/>
@@ -1655,7 +1687,7 @@
       </w:r>
     </w:p>
     <w:bookmarkEnd w:id="21"/>
-    <w:bookmarkStart w:id="22" w:name="field-sampling-methods"/>
+    <w:bookmarkStart w:id="26" w:name="field-sampling-methods"/>
     <w:p>
       <w:pPr>
         <w:pStyle w:val="Heading2"/>
@@ -1669,148 +1701,18 @@
         <w:pStyle w:val="FirstParagraph"/>
       </w:pPr>
       <w:r>
-        <w:t xml:space="preserve">Field samples were collected from eight ponds in Rhode Island during October and November 2021. Two liter surface samples were collected in triplicate (six total liters) by wading into each pond to a minimum depth of two feet to avoid collecting near the sediment. If a surface scum was present, the scum was gently brushed aside to avoid being collected in the sample bottles. Samples were collected in acid-washed 1 L amber bottles and placed in a cooler with ice. At the same location as sample collection, measurements of chlorophyll and phycocyanin were made using the AlgaeTorch and the FluoroSense.</w:t>
-      </w:r>
-    </w:p>
-    <w:bookmarkEnd w:id="22"/>
-    <w:bookmarkStart w:id="23" w:name="analysis-of-field-samples"/>
-    <w:p>
-      <w:pPr>
-        <w:pStyle w:val="Heading2"/>
-      </w:pPr>
-      <w:r>
-        <w:t xml:space="preserve">Analysis of field samples</w:t>
-      </w:r>
-    </w:p>
-    <w:p>
-      <w:pPr>
-        <w:pStyle w:val="FirstParagraph"/>
-      </w:pPr>
-      <w:r>
-        <w:t xml:space="preserve">Within 24 hours of collection, field samples will be analyzed in triplicate using the PhycoProbe, CyanoFluor, and the Trilogy (in-vivo), as well as filtered onto 0.7 µm pre-ashed glass fiber filters and frozen at -20 °C for solvent-based extraction. Sample water filtered through a 0.22 µm syringe filter was used to correct for yellow substances on the PhycoProbe, CyanoFluor, and Trilogy in-vivo module. Chlorophyll a extraction using 90% acetone followed after a 20 minute period in a sonicating water bath. Phycocyanin extraction followed a 15 minute period in a sonicating water bath and used a 50 mM phosphate buffer. Extracted samples were analyzed using a Turner Trilogy with a chla na module (chlorophyll) and an orange module (phycocyanin).</w:t>
-      </w:r>
-    </w:p>
-    <w:bookmarkEnd w:id="23"/>
-    <w:bookmarkStart w:id="24" w:name="phytoplankton-counts"/>
-    <w:p>
-      <w:pPr>
-        <w:pStyle w:val="Heading2"/>
-      </w:pPr>
-      <w:r>
-        <w:t xml:space="preserve">Phytoplankton Counts</w:t>
-      </w:r>
-    </w:p>
-    <w:p>
-      <w:pPr>
-        <w:pStyle w:val="FirstParagraph"/>
-      </w:pPr>
-      <w:r>
-        <w:t xml:space="preserve">Water samples for phytoplankton identification and enumeration were decanted from field collected samples into 250 ml amber HDPE bottles and were preserved with 25% glutaraldehyde. Samples were stored at 4°C and shipped the week after collection on ice to Phycotech, Inc.</w:t>
-      </w:r>
-    </w:p>
-    <w:p>
-      <w:pPr>
-        <w:pStyle w:val="BodyText"/>
-      </w:pPr>
-      <w:r>
-        <w:t xml:space="preserve">All phytoplankton samples were collected on 2021-10-06. Samples from Barber, Indian and Yawgoo were collected on 2021-10-06 and samples from Curran, Mashapaug, and Warwick were collected on 2021-10-22; fluoromery was performed with 24 hours of sample collection.</w:t>
-      </w:r>
-    </w:p>
-    <w:bookmarkEnd w:id="24"/>
-    <w:bookmarkStart w:id="25" w:name="statistical-analysis"/>
-    <w:p>
-      <w:pPr>
-        <w:pStyle w:val="Heading2"/>
-      </w:pPr>
-      <w:r>
-        <w:t xml:space="preserve">Statistical Analysis</w:t>
-      </w:r>
-    </w:p>
-    <w:p>
-      <w:pPr>
-        <w:pStyle w:val="FirstParagraph"/>
-      </w:pPr>
-      <w:r>
-        <w:t xml:space="preserve">Make some comment about why no 1:1 line, using regression and r2 to compare sensors</w:t>
-      </w:r>
-    </w:p>
-    <w:bookmarkEnd w:id="25"/>
-    <w:bookmarkEnd w:id="26"/>
-    <w:bookmarkStart w:id="52" w:name="results"/>
-    <w:p>
-      <w:pPr>
-        <w:pStyle w:val="Heading1"/>
-      </w:pPr>
-      <w:r>
-        <w:t xml:space="preserve">Results</w:t>
-      </w:r>
-    </w:p>
-    <w:p>
-      <w:pPr>
-        <w:pStyle w:val="FirstParagraph"/>
-      </w:pPr>
-      <w:r>
-        <w:t xml:space="preserve">Extracted chlorophyll measurements ranged from 3.2 ug/L (Indian Lake ) to 81.3 ug/L (Mashapaug Pond). Chlorophyll measurements for all instruments followed the same general pattern as the extracted chlorophyll values (Figure 2).  The Algaetorch and Phycoprobe measurements exhibited a strong relationship with extracted chlorophyll concentrations with R2 values of 0.82 and 0.81, respectively.  The Cyanofluor (R2=0.35) and Trilogy in vivo (R2=0.34) measurements increased as extracted chlorophyll concentrations increased, but the relationship was not as strong compared to the other instruments.</w:t>
-      </w:r>
-    </w:p>
-    <w:p>
-      <w:pPr>
-        <w:pStyle w:val="BodyText"/>
-      </w:pPr>
-      <w:r>
-        <w:t xml:space="preserve">Extracted phycocyanin measurements ranged from 1.3 ug/L (Indian Lake) to 75.0 ug/L (Mashapaug Pond). The Algaetorch (r2=0.86) and Phycoprobe (r2=0.84) were strongly related to extracted phycocyanin concentrations but were not directly comparable as both measurements were of cyanobacteria as chlorophyll instead of a direct measure of phycocyanin (Figure 3). Phycocyanin measurements for the Fluorosense (r2=0.96) and the Cyanofluor (r2=0.78) were also strongly related with extracted phycocyanin . </w:t>
-      </w:r>
-    </w:p>
-    <w:p>
-      <w:pPr>
-        <w:pStyle w:val="BodyText"/>
-      </w:pPr>
-      <w:r>
-        <w:t xml:space="preserve">Cyanophytes were the dominant taxa by relative biovolume at Curran (0.75), Mashapaug (0.87), and Warwick (0.89); Chrysophytes at Barber (0.39) and Yawgoo (0.44); and Bacillariophytes at Indian (0.41)(Figure 4).  Total biovolume concentrations were highest at Mashapaug (2.12x10</w:t>
-      </w:r>
-      <w:r>
-        <w:rPr>
-          <w:vertAlign w:val="superscript"/>
-        </w:rPr>
-        <w:t xml:space="preserve">7</w:t>
-      </w:r>
-      <w:r>
-        <w:t xml:space="preserve">), Warwick (1.44x10</w:t>
-      </w:r>
-      <w:r>
-        <w:rPr>
-          <w:vertAlign w:val="superscript"/>
-        </w:rPr>
-        <w:t xml:space="preserve">7</w:t>
-      </w:r>
-      <w:r>
-        <w:t xml:space="preserve">), and Curran (3.22x10</w:t>
-      </w:r>
-      <w:r>
-        <w:rPr>
-          <w:vertAlign w:val="superscript"/>
-        </w:rPr>
-        <w:t xml:space="preserve">6</w:t>
-      </w:r>
-      <w:r>
-        <w:t xml:space="preserve">)(Figure 5). Microcystis was the dominant genus at Mashapaug and Warwick, while Chrysosporum was dominant at Curran (Table 1).</w:t>
-      </w:r>
-    </w:p>
-    <w:p>
-      <w:pPr>
-        <w:pStyle w:val="BodyText"/>
-      </w:pPr>
-      <w:r>
-        <w:t xml:space="preserve">Extracted chlorophyll a was the most strongly correlated with cyanobacterial cell counts (r2=0.92) followed by the algaetorch (r2=0.78) and the Phycoprobe (r2=0.59). The Cyanofluor (r2=0.12) and Trilogy in vivo module (0.11) were weakly correlated (Figure 6). Phycocyanin measurements from all instruments were strongly correlated with cell counts (r2 between 0.9 and 0.97)(Figure 7).</w:t>
-      </w:r>
-    </w:p>
-    <w:bookmarkStart w:id="30" w:name="summary-of-data"/>
-    <w:p>
-      <w:pPr>
-        <w:pStyle w:val="Heading2"/>
-      </w:pPr>
-      <w:r>
-        <w:t xml:space="preserve">Summary of Data</w:t>
+        <w:t xml:space="preserve">Field samples were collected from eight ponds in Rhode Island during October and November 2021 (</w:t>
+      </w:r>
+      <w:hyperlink w:anchor="fig-map">
+        <w:r>
+          <w:rPr>
+            <w:rStyle w:val="Hyperlink"/>
+          </w:rPr>
+          <w:t xml:space="preserve">Figure 1</w:t>
+        </w:r>
+      </w:hyperlink>
+      <w:r>
+        <w:t xml:space="preserve">). Two liter surface samples were collected in triplicate (six total liters) by wading into each pond to a minimum depth of two feet to avoid collecting near the sediment. If a surface scum was present, the scum was gently brushed aside to avoid being collected in the sample bottles. Samples were collected in acid-washed 1 L amber bottles and placed in a cooler with ice. At the same location as sample collection, measurements of chlorophyll and phycocyanin were made using the AlgaeTorch and the FluoroSense.</w:t>
       </w:r>
     </w:p>
     <w:tbl>
@@ -1825,6 +1727,7 @@
       <w:tr>
         <w:tc>
           <w:tcPr/>
+          <w:bookmarkStart w:id="25" w:name="fig-map"/>
           <w:p>
             <w:pPr>
               <w:pStyle w:val="Figure"/>
@@ -1835,18 +1738,18 @@
                 <wp:inline>
                   <wp:extent cx="3810000" cy="2540000"/>
                   <wp:effectExtent b="0" l="0" r="0" t="0"/>
-                  <wp:docPr descr="" title="" id="28" name="Picture"/>
+                  <wp:docPr descr="" title="" id="23" name="Picture"/>
                   <a:graphic>
                     <a:graphicData uri="http://schemas.openxmlformats.org/drawingml/2006/picture">
                       <pic:pic>
                         <pic:nvPicPr>
-                          <pic:cNvPr descr="images/fig1_map.jpg" id="29" name="Picture"/>
+                          <pic:cNvPr descr="images/fig1_map.jpg" id="24" name="Picture"/>
                           <pic:cNvPicPr>
                             <a:picLocks noChangeArrowheads="1" noChangeAspect="1"/>
                           </pic:cNvPicPr>
                         </pic:nvPicPr>
                         <pic:blipFill>
-                          <a:blip r:embed="rId27"/>
+                          <a:blip r:embed="rId22"/>
                           <a:stretch>
                             <a:fillRect/>
                           </a:stretch>
@@ -1883,20 +1786,146 @@
               <w:pStyle w:val="ImageCaption"/>
             </w:pPr>
             <w:r>
-              <w:t xml:space="preserve">Fig 1. Map of Field Sites</w:t>
-            </w:r>
-          </w:p>
+              <w:t xml:space="preserve">Figure 1: Field sampling locations</w:t>
+            </w:r>
+          </w:p>
+          <w:bookmarkEnd w:id="25"/>
         </w:tc>
       </w:tr>
     </w:tbl>
-    <w:bookmarkEnd w:id="30"/>
-    <w:bookmarkStart w:id="34" w:name="chlorophyll"/>
+    <w:bookmarkEnd w:id="26"/>
+    <w:bookmarkStart w:id="27" w:name="analysis-of-field-samples"/>
     <w:p>
       <w:pPr>
         <w:pStyle w:val="Heading2"/>
       </w:pPr>
       <w:r>
+        <w:t xml:space="preserve">Analysis of field samples</w:t>
+      </w:r>
+    </w:p>
+    <w:p>
+      <w:pPr>
+        <w:pStyle w:val="FirstParagraph"/>
+      </w:pPr>
+      <w:r>
+        <w:t xml:space="preserve">Within 24 hours of collection, field samples will be analyzed in triplicate using the PhycoProbe, CyanoFluor, and the Trilogy (in-vivo), as well as filtered onto 0.7 µm pre-ashed glass fiber filters and frozen at -20 °C for solvent-based extraction. Sample water filtered through a 0.22 µm syringe filter was used to correct for yellow substances on the PhycoProbe, CyanoFluor, and Trilogy in-vivo module. chlorophyll</w:t>
+      </w:r>
+      <w:r>
+        <w:t xml:space="preserve"> </w:t>
+      </w:r>
+      <w:r>
+        <w:rPr>
+          <w:iCs/>
+          <w:i/>
+        </w:rPr>
+        <w:t xml:space="preserve">a</w:t>
+      </w:r>
+      <w:r>
+        <w:t xml:space="preserve"> </w:t>
+      </w:r>
+      <w:r>
+        <w:t xml:space="preserve">extraction using 90% acetone followed after a 20 minute period in a sonicating water bath. Phycocyanin extraction followed a 15 minute period in a sonicating water bath and used a 50 mM phosphate buffer. Extracted samples were analyzed using a Turner Trilogy with a chla na module (chlorophyll) and an orange module (phycocyanin).</w:t>
+      </w:r>
+    </w:p>
+    <w:bookmarkEnd w:id="27"/>
+    <w:bookmarkStart w:id="28" w:name="phytoplankton-counts"/>
+    <w:p>
+      <w:pPr>
+        <w:pStyle w:val="Heading2"/>
+      </w:pPr>
+      <w:r>
+        <w:t xml:space="preserve">Phytoplankton Counts</w:t>
+      </w:r>
+    </w:p>
+    <w:p>
+      <w:pPr>
+        <w:pStyle w:val="FirstParagraph"/>
+      </w:pPr>
+      <w:r>
+        <w:t xml:space="preserve">Water samples for phytoplankton identification and enumeration were decanted from field collected samples into 250 ml amber HDPE bottles and were preserved with 25% glutaraldehyde. Samples were stored at 4°C and shipped the week after collection on ice to Phycotech, Inc.</w:t>
+      </w:r>
+    </w:p>
+    <w:p>
+      <w:pPr>
+        <w:pStyle w:val="BodyText"/>
+      </w:pPr>
+      <w:r>
+        <w:t xml:space="preserve">All phytoplankton samples were collected on 2021-10-06. Samples from Barber, Indian and Yawgoo were collected on 2021-10-06 and samples from Curran, Mashapaug, and Warwick were collected on 2021-10-22; fluoromery was performed with 24 hours of sample collection.</w:t>
+      </w:r>
+    </w:p>
+    <w:bookmarkEnd w:id="28"/>
+    <w:bookmarkStart w:id="29" w:name="data-analysis"/>
+    <w:p>
+      <w:pPr>
+        <w:pStyle w:val="Heading2"/>
+      </w:pPr>
+      <w:r>
+        <w:t xml:space="preserve">Data Analysis</w:t>
+      </w:r>
+    </w:p>
+    <w:p>
+      <w:pPr>
+        <w:pStyle w:val="FirstParagraph"/>
+      </w:pPr>
+      <w:r>
+        <w:t xml:space="preserve">To compare extracted concentrations and cell counts/biovolume to the various instruments we used simple linear regression and scatterplots to assess the fit and compare the different sensors. We derived the coefficient of determination from the regressions as a measure of fit and qualitatively compare the device measurements to the extracted concentrations and phytoplankton counts. We do not compare slopes as we have little expectation that the extracted concentrations would equal the values from the various devices given the difference in units and the different RFU returns across the devices.</w:t>
+      </w:r>
+    </w:p>
+    <w:bookmarkEnd w:id="29"/>
+    <w:bookmarkEnd w:id="30"/>
+    <w:bookmarkStart w:id="59" w:name="results"/>
+    <w:p>
+      <w:pPr>
+        <w:pStyle w:val="Heading1"/>
+      </w:pPr>
+      <w:r>
+        <w:t xml:space="preserve">Results</w:t>
+      </w:r>
+    </w:p>
+    <w:bookmarkStart w:id="31" w:name="summary-of-data"/>
+    <w:p>
+      <w:pPr>
+        <w:pStyle w:val="Heading2"/>
+      </w:pPr>
+      <w:r>
+        <w:t xml:space="preserve">Summary of Data</w:t>
+      </w:r>
+    </w:p>
+    <w:p>
+      <w:pPr>
+        <w:pStyle w:val="FirstParagraph"/>
+      </w:pPr>
+      <w:r>
+        <w:t xml:space="preserve">Need summary of sites and dataFig 1. Map of Field Sites</w:t>
+      </w:r>
+    </w:p>
+    <w:bookmarkEnd w:id="31"/>
+    <w:bookmarkStart w:id="36" w:name="chlorophyll"/>
+    <w:p>
+      <w:pPr>
+        <w:pStyle w:val="Heading2"/>
+      </w:pPr>
+      <w:r>
         <w:t xml:space="preserve">Chlorophyll</w:t>
+      </w:r>
+    </w:p>
+    <w:p>
+      <w:pPr>
+        <w:pStyle w:val="FirstParagraph"/>
+      </w:pPr>
+      <w:r>
+        <w:t xml:space="preserve">Extracted chlorophyll measurements ranged from 3.2 ug/L (Indian Lake ) to 81.3 ug/L (Mashapaug Pond). Chlorophyll measurements for all instruments followed the same general pattern as the extracted chlorophyll values (</w:t>
+      </w:r>
+      <w:hyperlink w:anchor="fig-chlascatter">
+        <w:r>
+          <w:rPr>
+            <w:rStyle w:val="Hyperlink"/>
+          </w:rPr>
+          <w:t xml:space="preserve">Figure 2</w:t>
+        </w:r>
+      </w:hyperlink>
+      <w:r>
+        <w:t xml:space="preserve">).  The Algaetorch and Phycoprobe measurements exhibited a strong relationship with extracted chlorophyll concentrations with R2 values of 0.82 and 0.81, respectively.  The Cyanofluor (R2=0.35) and Trilogy in vivo (R2=0.34) measurements increased as extracted chlorophyll concentrations increased, but the relationship was not as strong compared to the other instruments.</w:t>
       </w:r>
     </w:p>
     <w:tbl>
@@ -1911,6 +1940,7 @@
       <w:tr>
         <w:tc>
           <w:tcPr/>
+          <w:bookmarkStart w:id="35" w:name="fig-chlascatter"/>
           <w:p>
             <w:pPr>
               <w:pStyle w:val="Figure"/>
@@ -1921,18 +1951,18 @@
                 <wp:inline>
                   <wp:extent cx="3810000" cy="2540000"/>
                   <wp:effectExtent b="0" l="0" r="0" t="0"/>
-                  <wp:docPr descr="" title="" id="32" name="Picture"/>
+                  <wp:docPr descr="" title="" id="33" name="Picture"/>
                   <a:graphic>
                     <a:graphicData uri="http://schemas.openxmlformats.org/drawingml/2006/picture">
                       <pic:pic>
                         <pic:nvPicPr>
-                          <pic:cNvPr descr="images/fig2_chla_scatter.jpg" id="33" name="Picture"/>
+                          <pic:cNvPr descr="images/fig2_chla_scatter.jpg" id="34" name="Picture"/>
                           <pic:cNvPicPr>
                             <a:picLocks noChangeArrowheads="1" noChangeAspect="1"/>
                           </pic:cNvPicPr>
                         </pic:nvPicPr>
                         <pic:blipFill>
-                          <a:blip r:embed="rId31"/>
+                          <a:blip r:embed="rId32"/>
                           <a:stretch>
                             <a:fillRect/>
                           </a:stretch>
@@ -1969,20 +1999,40 @@
               <w:pStyle w:val="ImageCaption"/>
             </w:pPr>
             <w:r>
-              <w:t xml:space="preserve">Figure 2. Comparison of fluorometers by waterbody</w:t>
-            </w:r>
-          </w:p>
+              <w:t xml:space="preserve">Figure 2: Comparison of fluorometers by waterbody</w:t>
+            </w:r>
+          </w:p>
+          <w:bookmarkEnd w:id="35"/>
         </w:tc>
       </w:tr>
     </w:tbl>
-    <w:bookmarkEnd w:id="34"/>
-    <w:bookmarkStart w:id="38" w:name="phycocyanin"/>
+    <w:bookmarkEnd w:id="36"/>
+    <w:bookmarkStart w:id="41" w:name="phycocyanin"/>
     <w:p>
       <w:pPr>
         <w:pStyle w:val="Heading2"/>
       </w:pPr>
       <w:r>
         <w:t xml:space="preserve">Phycocyanin</w:t>
+      </w:r>
+    </w:p>
+    <w:p>
+      <w:pPr>
+        <w:pStyle w:val="FirstParagraph"/>
+      </w:pPr>
+      <w:r>
+        <w:t xml:space="preserve">Extracted phycocyanin measurements ranged from 1.3 ug/L (Indian Lake) to 75.0 ug/L (Mashapaug Pond). The Algaetorch (r2=0.86) and Phycoprobe (r2=0.84) were strongly related to extracted phycocyanin concentrations but were not directly comparable as both measurements were of cyanobacteria as chlorophyll instead of a direct measure of phycocyanin (</w:t>
+      </w:r>
+      <w:hyperlink w:anchor="fig-phycoscatter">
+        <w:r>
+          <w:rPr>
+            <w:rStyle w:val="Hyperlink"/>
+          </w:rPr>
+          <w:t xml:space="preserve">Figure 3</w:t>
+        </w:r>
+      </w:hyperlink>
+      <w:r>
+        <w:t xml:space="preserve">). Phycocyanin measurements for the Fluorosense (r2=0.96) and the Cyanofluor (r2=0.78) were also strongly related with extracted phycocyanin.</w:t>
       </w:r>
     </w:p>
     <w:tbl>
@@ -1997,6 +2047,7 @@
       <w:tr>
         <w:tc>
           <w:tcPr/>
+          <w:bookmarkStart w:id="40" w:name="fig-phycoscatter"/>
           <w:p>
             <w:pPr>
               <w:pStyle w:val="Figure"/>
@@ -2007,18 +2058,18 @@
                 <wp:inline>
                   <wp:extent cx="3810000" cy="2540000"/>
                   <wp:effectExtent b="0" l="0" r="0" t="0"/>
-                  <wp:docPr descr="" title="" id="36" name="Picture"/>
+                  <wp:docPr descr="" title="" id="38" name="Picture"/>
                   <a:graphic>
                     <a:graphicData uri="http://schemas.openxmlformats.org/drawingml/2006/picture">
                       <pic:pic>
                         <pic:nvPicPr>
-                          <pic:cNvPr descr="images/fig3_phyco_scatter.jpg" id="37" name="Picture"/>
+                          <pic:cNvPr descr="images/fig3_phyco_scatter.jpg" id="39" name="Picture"/>
                           <pic:cNvPicPr>
                             <a:picLocks noChangeArrowheads="1" noChangeAspect="1"/>
                           </pic:cNvPicPr>
                         </pic:nvPicPr>
                         <pic:blipFill>
-                          <a:blip r:embed="rId35"/>
+                          <a:blip r:embed="rId37"/>
                           <a:stretch>
                             <a:fillRect/>
                           </a:stretch>
@@ -2055,20 +2106,89 @@
               <w:pStyle w:val="ImageCaption"/>
             </w:pPr>
             <w:r>
-              <w:t xml:space="preserve">Figure 3. Comparison of phycocyanin measurements by waterbody</w:t>
-            </w:r>
-          </w:p>
+              <w:t xml:space="preserve">Figure 3: Comparison of phycocyanin measurements by waterbody</w:t>
+            </w:r>
+          </w:p>
+          <w:bookmarkEnd w:id="40"/>
         </w:tc>
       </w:tr>
     </w:tbl>
-    <w:bookmarkEnd w:id="38"/>
-    <w:bookmarkStart w:id="51" w:name="phytoplankton-counts-1"/>
+    <w:bookmarkEnd w:id="41"/>
+    <w:bookmarkStart w:id="58" w:name="phytoplankton-counts-1"/>
     <w:p>
       <w:pPr>
         <w:pStyle w:val="Heading2"/>
       </w:pPr>
       <w:r>
         <w:t xml:space="preserve">Phytoplankton Counts</w:t>
+      </w:r>
+    </w:p>
+    <w:p>
+      <w:pPr>
+        <w:pStyle w:val="FirstParagraph"/>
+      </w:pPr>
+      <w:r>
+        <w:t xml:space="preserve">Cyanophytes were the dominant taxa by relative biovolume at Curran (0.75), Mashapaug (0.87), and Warwick (0.89); Chrysophytes at Barber (0.39) and Yawgoo (0.44); and Bacillariophytes at Indian (0.41)(</w:t>
+      </w:r>
+      <w:hyperlink w:anchor="fig-relbv">
+        <w:r>
+          <w:rPr>
+            <w:rStyle w:val="Hyperlink"/>
+          </w:rPr>
+          <w:t xml:space="preserve">Figure 4</w:t>
+        </w:r>
+      </w:hyperlink>
+      <w:r>
+        <w:t xml:space="preserve">).  Total biovolume concentrations were highest at Mashapaug (2.12x10</w:t>
+      </w:r>
+      <w:r>
+        <w:rPr>
+          <w:vertAlign w:val="superscript"/>
+        </w:rPr>
+        <w:t xml:space="preserve">7</w:t>
+      </w:r>
+      <w:r>
+        <w:t xml:space="preserve">), Warwick (1.44x10</w:t>
+      </w:r>
+      <w:r>
+        <w:rPr>
+          <w:vertAlign w:val="superscript"/>
+        </w:rPr>
+        <w:t xml:space="preserve">7</w:t>
+      </w:r>
+      <w:r>
+        <w:t xml:space="preserve">), and Curran (3.22x10</w:t>
+      </w:r>
+      <w:r>
+        <w:rPr>
+          <w:vertAlign w:val="superscript"/>
+        </w:rPr>
+        <w:t xml:space="preserve">6</w:t>
+      </w:r>
+      <w:r>
+        <w:t xml:space="preserve">)(</w:t>
+      </w:r>
+      <w:hyperlink w:anchor="fig-bv">
+        <w:r>
+          <w:rPr>
+            <w:rStyle w:val="Hyperlink"/>
+          </w:rPr>
+          <w:t xml:space="preserve">Figure 5</w:t>
+        </w:r>
+      </w:hyperlink>
+      <w:r>
+        <w:t xml:space="preserve">). Microcystis was the dominant genus at Mashapaug and Warwick, while Chrysosporum was dominant at Curran (</w:t>
+      </w:r>
+      <w:hyperlink w:anchor="tbl-supp">
+        <w:r>
+          <w:rPr>
+            <w:rStyle w:val="Hyperlink"/>
+          </w:rPr>
+          <w:t xml:space="preserve">Table 1</w:t>
+        </w:r>
+      </w:hyperlink>
+      <w:r>
+        <w:t xml:space="preserve">).</w:t>
       </w:r>
     </w:p>
     <w:tbl>
@@ -2083,90 +2203,7 @@
       <w:tr>
         <w:tc>
           <w:tcPr/>
-          <w:p>
-            <w:pPr>
-              <w:pStyle w:val="Figure"/>
-              <w:jc w:val="center"/>
-            </w:pPr>
-            <w:r>
-              <w:drawing>
-                <wp:inline>
-                  <wp:extent cx="5943600" cy="3962400"/>
-                  <wp:effectExtent b="0" l="0" r="0" t="0"/>
-                  <wp:docPr descr="" title="" id="40" name="Picture"/>
-                  <a:graphic>
-                    <a:graphicData uri="http://schemas.openxmlformats.org/drawingml/2006/picture">
-                      <pic:pic>
-                        <pic:nvPicPr>
-                          <pic:cNvPr descr="images/fig4_rel_bio_bar.jpg" id="41" name="Picture"/>
-                          <pic:cNvPicPr>
-                            <a:picLocks noChangeArrowheads="1" noChangeAspect="1"/>
-                          </pic:cNvPicPr>
-                        </pic:nvPicPr>
-                        <pic:blipFill>
-                          <a:blip r:embed="rId39"/>
-                          <a:stretch>
-                            <a:fillRect/>
-                          </a:stretch>
-                        </pic:blipFill>
-                        <pic:spPr bwMode="auto">
-                          <a:xfrm>
-                            <a:off x="0" y="0"/>
-                            <a:ext cx="5943600" cy="3962400"/>
-                          </a:xfrm>
-                          <a:prstGeom prst="rect">
-                            <a:avLst/>
-                          </a:prstGeom>
-                          <a:noFill/>
-                          <a:ln w="9525">
-                            <a:noFill/>
-                            <a:headEnd/>
-                            <a:tailEnd/>
-                          </a:ln>
-                        </pic:spPr>
-                      </pic:pic>
-                    </a:graphicData>
-                  </a:graphic>
-                </wp:inline>
-              </w:drawing>
-            </w:r>
-          </w:p>
-          <w:p>
-            <w:pPr>
-              <w:jc w:val="center"/>
-            </w:pPr>
-            <w:pPr>
-              <w:jc w:val="start"/>
-              <w:spacing w:before="200"/>
-              <w:pStyle w:val="ImageCaption"/>
-            </w:pPr>
-            <w:r>
-              <w:t xml:space="preserve">Figure 4. Compare Relative Biovolume of divisions by waterbody</w:t>
-            </w:r>
-          </w:p>
-        </w:tc>
-      </w:tr>
-    </w:tbl>
-    <w:p>
-      <w:pPr>
-        <w:pStyle w:val="BodyText"/>
-      </w:pPr>
-      <w:r>
-        <w:t xml:space="preserve"> </w:t>
-      </w:r>
-    </w:p>
-    <w:tbl>
-      <w:tblPr>
-        <w:tblStyle w:val="Table"/>
-        <w:tblW w:type="pct" w:w="5000"/>
-        <w:tblLook w:firstRow="0" w:lastRow="0" w:firstColumn="0" w:lastColumn="0" w:noHBand="0" w:noVBand="0" w:val="0000"/>
-      </w:tblPr>
-      <w:tblGrid>
-        <w:gridCol w:w="7920"/>
-      </w:tblGrid>
-      <w:tr>
-        <w:tc>
-          <w:tcPr/>
+          <w:bookmarkStart w:id="45" w:name="fig-relbv"/>
           <w:p>
             <w:pPr>
               <w:pStyle w:val="Figure"/>
@@ -2182,7 +2219,7 @@
                     <a:graphicData uri="http://schemas.openxmlformats.org/drawingml/2006/picture">
                       <pic:pic>
                         <pic:nvPicPr>
-                          <pic:cNvPr descr="images/fig5_total_bio_bar.jpg" id="44" name="Picture"/>
+                          <pic:cNvPr descr="images/fig4_rel_bio_bar.jpg" id="44" name="Picture"/>
                           <pic:cNvPicPr>
                             <a:picLocks noChangeArrowheads="1" noChangeAspect="1"/>
                           </pic:cNvPicPr>
@@ -2225,9 +2262,10 @@
               <w:pStyle w:val="ImageCaption"/>
             </w:pPr>
             <w:r>
-              <w:t xml:space="preserve">Figure 5. Compare Total Biovlume of divisions by waterbody</w:t>
-            </w:r>
-          </w:p>
+              <w:t xml:space="preserve">Figure 4: Compare Relative Biovolume of divisions by waterbody</w:t>
+            </w:r>
+          </w:p>
+          <w:bookmarkEnd w:id="45"/>
         </w:tc>
       </w:tr>
     </w:tbl>
@@ -2251,6 +2289,7 @@
       <w:tr>
         <w:tc>
           <w:tcPr/>
+          <w:bookmarkStart w:id="49" w:name="fig-bv"/>
           <w:p>
             <w:pPr>
               <w:pStyle w:val="Figure"/>
@@ -2261,18 +2300,18 @@
                 <wp:inline>
                   <wp:extent cx="3810000" cy="2540000"/>
                   <wp:effectExtent b="0" l="0" r="0" t="0"/>
-                  <wp:docPr descr="" title="" id="46" name="Picture"/>
+                  <wp:docPr descr="" title="" id="47" name="Picture"/>
                   <a:graphic>
                     <a:graphicData uri="http://schemas.openxmlformats.org/drawingml/2006/picture">
                       <pic:pic>
                         <pic:nvPicPr>
-                          <pic:cNvPr descr="images/fig6_chl_vs_cells.jpg" id="47" name="Picture"/>
+                          <pic:cNvPr descr="images/fig5_total_bio_bar.jpg" id="48" name="Picture"/>
                           <pic:cNvPicPr>
                             <a:picLocks noChangeArrowheads="1" noChangeAspect="1"/>
                           </pic:cNvPicPr>
                         </pic:nvPicPr>
                         <pic:blipFill>
-                          <a:blip r:embed="rId45"/>
+                          <a:blip r:embed="rId46"/>
                           <a:stretch>
                             <a:fillRect/>
                           </a:stretch>
@@ -2309,9 +2348,10 @@
               <w:pStyle w:val="ImageCaption"/>
             </w:pPr>
             <w:r>
-              <w:t xml:space="preserve">Figure 6. Compare fluorometer chlorophyll to cyanobacteria cell counts</w:t>
-            </w:r>
-          </w:p>
+              <w:t xml:space="preserve">Figure 5: Compare Total Biovlume of divisions by waterbody</w:t>
+            </w:r>
+          </w:p>
+          <w:bookmarkEnd w:id="49"/>
         </w:tc>
       </w:tr>
     </w:tbl>
@@ -2320,7 +2360,45 @@
         <w:pStyle w:val="BodyText"/>
       </w:pPr>
       <w:r>
-        <w:t xml:space="preserve"> </w:t>
+        <w:t xml:space="preserve">Extracted chlorophyll</w:t>
+      </w:r>
+      <w:r>
+        <w:t xml:space="preserve"> </w:t>
+      </w:r>
+      <w:r>
+        <w:rPr>
+          <w:iCs/>
+          <w:i/>
+        </w:rPr>
+        <w:t xml:space="preserve">a</w:t>
+      </w:r>
+      <w:r>
+        <w:t xml:space="preserve"> </w:t>
+      </w:r>
+      <w:r>
+        <w:t xml:space="preserve">was the most strongly correlated with cyanobacterial cell counts (r2=0.92) followed by the algaetorch (r2=0.78) and the Phycoprobe (r2=0.59). The Cyanofluor (r2=0.12) and Trilogy in vivo module (0.11) were weakly correlated (</w:t>
+      </w:r>
+      <w:hyperlink w:anchor="fig-chlcount">
+        <w:r>
+          <w:rPr>
+            <w:rStyle w:val="Hyperlink"/>
+          </w:rPr>
+          <w:t xml:space="preserve">Figure 6</w:t>
+        </w:r>
+      </w:hyperlink>
+      <w:r>
+        <w:t xml:space="preserve">). Phycocyanin measurements from all instruments were strongly correlated with cell counts (r2 between 0.9 and 0.97)(</w:t>
+      </w:r>
+      <w:hyperlink w:anchor="fig-phycocount">
+        <w:r>
+          <w:rPr>
+            <w:rStyle w:val="Hyperlink"/>
+          </w:rPr>
+          <w:t xml:space="preserve">Figure 7</w:t>
+        </w:r>
+      </w:hyperlink>
+      <w:r>
+        <w:t xml:space="preserve">).</w:t>
       </w:r>
     </w:p>
     <w:tbl>
@@ -2335,6 +2413,7 @@
       <w:tr>
         <w:tc>
           <w:tcPr/>
+          <w:bookmarkStart w:id="53" w:name="fig-chlcount"/>
           <w:p>
             <w:pPr>
               <w:pStyle w:val="Figure"/>
@@ -2345,18 +2424,18 @@
                 <wp:inline>
                   <wp:extent cx="3810000" cy="2540000"/>
                   <wp:effectExtent b="0" l="0" r="0" t="0"/>
-                  <wp:docPr descr="" title="" id="49" name="Picture"/>
+                  <wp:docPr descr="" title="" id="51" name="Picture"/>
                   <a:graphic>
                     <a:graphicData uri="http://schemas.openxmlformats.org/drawingml/2006/picture">
                       <pic:pic>
                         <pic:nvPicPr>
-                          <pic:cNvPr descr="images/fig7_phyco_vs_cells.jpg" id="50" name="Picture"/>
+                          <pic:cNvPr descr="images/fig6_chl_vs_cells.jpg" id="52" name="Picture"/>
                           <pic:cNvPicPr>
                             <a:picLocks noChangeArrowheads="1" noChangeAspect="1"/>
                           </pic:cNvPicPr>
                         </pic:nvPicPr>
                         <pic:blipFill>
-                          <a:blip r:embed="rId48"/>
+                          <a:blip r:embed="rId50"/>
                           <a:stretch>
                             <a:fillRect/>
                           </a:stretch>
@@ -2393,9 +2472,10 @@
               <w:pStyle w:val="ImageCaption"/>
             </w:pPr>
             <w:r>
-              <w:t xml:space="preserve">Figure 7. Compare fluorometer phycocyanin to cyanobacteria cell counts</w:t>
-            </w:r>
-          </w:p>
+              <w:t xml:space="preserve">Figure 6: Compare fluorometer chlorophyll to cyanobacteria cell counts</w:t>
+            </w:r>
+          </w:p>
+          <w:bookmarkEnd w:id="53"/>
         </w:tc>
       </w:tr>
     </w:tbl>
@@ -2404,47 +2484,271 @@
         <w:pStyle w:val="BodyText"/>
       </w:pPr>
       <w:r>
-        <w:t xml:space="preserve">Table 1. Waterbody, Cyano Genus, Relative Biovolume Total Biovolume</w:t>
+        <w:t xml:space="preserve"> </w:t>
+      </w:r>
+    </w:p>
+    <w:tbl>
+      <w:tblPr>
+        <w:tblStyle w:val="Table"/>
+        <w:tblW w:type="pct" w:w="5000"/>
+        <w:tblLook w:firstRow="0" w:lastRow="0" w:firstColumn="0" w:lastColumn="0" w:noHBand="0" w:noVBand="0" w:val="0000"/>
+      </w:tblPr>
+      <w:tblGrid>
+        <w:gridCol w:w="7920"/>
+      </w:tblGrid>
+      <w:tr>
+        <w:tc>
+          <w:tcPr/>
+          <w:bookmarkStart w:id="57" w:name="fig-phycocount"/>
+          <w:p>
+            <w:pPr>
+              <w:pStyle w:val="Figure"/>
+              <w:jc w:val="center"/>
+            </w:pPr>
+            <w:r>
+              <w:drawing>
+                <wp:inline>
+                  <wp:extent cx="3810000" cy="2540000"/>
+                  <wp:effectExtent b="0" l="0" r="0" t="0"/>
+                  <wp:docPr descr="" title="" id="55" name="Picture"/>
+                  <a:graphic>
+                    <a:graphicData uri="http://schemas.openxmlformats.org/drawingml/2006/picture">
+                      <pic:pic>
+                        <pic:nvPicPr>
+                          <pic:cNvPr descr="images/fig7_phyco_vs_cells.jpg" id="56" name="Picture"/>
+                          <pic:cNvPicPr>
+                            <a:picLocks noChangeArrowheads="1" noChangeAspect="1"/>
+                          </pic:cNvPicPr>
+                        </pic:nvPicPr>
+                        <pic:blipFill>
+                          <a:blip r:embed="rId54"/>
+                          <a:stretch>
+                            <a:fillRect/>
+                          </a:stretch>
+                        </pic:blipFill>
+                        <pic:spPr bwMode="auto">
+                          <a:xfrm>
+                            <a:off x="0" y="0"/>
+                            <a:ext cx="3810000" cy="2540000"/>
+                          </a:xfrm>
+                          <a:prstGeom prst="rect">
+                            <a:avLst/>
+                          </a:prstGeom>
+                          <a:noFill/>
+                          <a:ln w="9525">
+                            <a:noFill/>
+                            <a:headEnd/>
+                            <a:tailEnd/>
+                          </a:ln>
+                        </pic:spPr>
+                      </pic:pic>
+                    </a:graphicData>
+                  </a:graphic>
+                </wp:inline>
+              </w:drawing>
+            </w:r>
+          </w:p>
+          <w:p>
+            <w:pPr>
+              <w:jc w:val="center"/>
+            </w:pPr>
+            <w:pPr>
+              <w:jc w:val="start"/>
+              <w:spacing w:before="200"/>
+              <w:pStyle w:val="ImageCaption"/>
+            </w:pPr>
+            <w:r>
+              <w:t xml:space="preserve">Figure 7: Compare fluorometer phycocyanin to cyanobacteria cell counts</w:t>
+            </w:r>
+          </w:p>
+          <w:bookmarkEnd w:id="57"/>
+        </w:tc>
+      </w:tr>
+    </w:tbl>
+    <w:bookmarkEnd w:id="58"/>
+    <w:bookmarkEnd w:id="59"/>
+    <w:bookmarkStart w:id="60" w:name="discussion"/>
+    <w:p>
+      <w:pPr>
+        <w:pStyle w:val="Heading1"/>
+      </w:pPr>
+      <w:r>
+        <w:t xml:space="preserve">Discussion</w:t>
       </w:r>
     </w:p>
     <w:p>
       <w:pPr>
-        <w:pStyle w:val="SourceCode"/>
+        <w:pStyle w:val="FirstParagraph"/>
       </w:pPr>
       <w:r>
-        <w:rPr>
-          <w:rStyle w:val="VerbatimChar"/>
-        </w:rPr>
-        <w:t xml:space="preserve">Warning: package 'dplyr' was built under R version 4.2.3</w:t>
+        <w:t xml:space="preserve">The results from this study indicate that in-vivo phycocyanin is better related to extracted phycocyanin when compared to the same measurements for chlorophyll. Similarly, phycocyanin from all instruments was better correlated to cell counts than chlorophyll measurements. Instruments measuring phycocyanin were better able to handle differences in the phytoplankton community between these study ponds that cause chlorophyll measurements to be less strongly correlated with extracted results. Both extracted phycocyanin and chlorophyll were strongly correlated with cell counts across the six study ponds suggesting that pigments are indeed a good proxy for cell counts at least for some waterbodies.</w:t>
       </w:r>
     </w:p>
     <w:p>
       <w:pPr>
-        <w:pStyle w:val="SourceCode"/>
+        <w:pStyle w:val="BodyText"/>
       </w:pPr>
       <w:r>
+        <w:t xml:space="preserve">The relationship between phycocyanin and all fluorometers was strong. The Fluorosense had the strongest correlation even with the differences in phytoplankton concentrations and community dynamics between the waterbodies. However, the Fluorosense overestimated the actual concentrations as compared to extracted values (0-35 ug/L vs 0-12.5 ug/L). Hambdhani et al. also found that the Fluorosense performed well but overestimated chlorophyll</w:t>
+      </w:r>
+      <w:r>
+        <w:t xml:space="preserve"> </w:t>
+      </w:r>
+      <w:r>
         <w:rPr>
-          <w:rStyle w:val="NormalTok"/>
+          <w:iCs/>
+          <w:i/>
         </w:rPr>
-        <w:t xml:space="preserve">knitr</w:t>
+        <w:t xml:space="preserve">a</w:t>
+      </w:r>
+      <w:r>
+        <w:t xml:space="preserve"> </w:t>
+      </w:r>
+      <w:r>
+        <w:t xml:space="preserve">at higher algal concentrations (Hambdhani et al. 2021). Therefore, using this particular instrument to enforce set criteria across a variety of waterbodies would probably not be recommended without further research.</w:t>
+      </w:r>
+    </w:p>
+    <w:p>
+      <w:pPr>
+        <w:pStyle w:val="BodyText"/>
+      </w:pPr>
+      <w:r>
+        <w:t xml:space="preserve">The Algaetorch and Phycoprobe yielded similar measurements and also overestimated phycocyanin concentrations but the output from these instruments is not a direct measure of phycocyanin; instead, these instruments measure the percentage of the chlorophyll that is derived from cyanobacteria. The Cyanofluor output was in rfus and was not directly comparable to extracted phycocyanin without creating a standard curve for the instrument using known phycocyanin standard concentrations, which was beyond the scope of this study. A study by Thomson-Laing et al. did convert rfus to ug/L and found strong correlation between cyanobacteria biovolume and phycocyanin concentration for eleven cyanobacteria cultures (Thomson-Laing et al. 2020). They also found stronger relationships for environmental samples in lakes that were cyanobacteria dominated compared to more diverse lakes.</w:t>
+      </w:r>
+    </w:p>
+    <w:p>
+      <w:pPr>
+        <w:pStyle w:val="BodyText"/>
+      </w:pPr>
+      <w:r>
+        <w:t xml:space="preserve">All of these instruments could be used to effectively monitor for the presence of cyanobacteria by measuring more direct parameters of cyanobacteria than chlorophyll a. All of the fluorometers exhibited a positive relationship with chlorophyll, but the Algaetorch and Phycoprobe had a much stronger relationship. Reduced correlation by the Cyanofluor and Trilogy in vivo module was driven by the underestimation of chlorophyll in Mashapaug Pond and possible overestimation in Warwick and Curran. Phycocyanin concentrations and total biovolume of cyanobacteria were the highest in Mashapaug and it is likely that these high concentrations were underestimating the in-vivo concentrations of chlorophyll (Zamyadi et al . 2012). Therefore, the Algaetorch and Phycoprobe are more successful in properly estimating chlorophyll across a range of different waterbodies, but they are also the most expensive instruments. A study by Silva et al. found that the Fluoroprobe (a similar instrument to the Phycoprobe) was correlated with cell counts at chlorophyll</w:t>
+      </w:r>
+      <w:r>
+        <w:t xml:space="preserve"> </w:t>
       </w:r>
       <w:r>
         <w:rPr>
-          <w:rStyle w:val="SpecialCharTok"/>
+          <w:iCs/>
+          <w:i/>
         </w:rPr>
-        <w:t xml:space="preserve">::</w:t>
+        <w:t xml:space="preserve">a</w:t>
+      </w:r>
+      <w:r>
+        <w:t xml:space="preserve"> </w:t>
+      </w:r>
+      <w:r>
+        <w:t xml:space="preserve">concentrations below 100 ug/L but not above, but the present study did not have study ponds that exceed 100 ug/L (Silva et al. 2016).</w:t>
+      </w:r>
+    </w:p>
+    <w:p>
+      <w:pPr>
+        <w:pStyle w:val="BodyText"/>
+      </w:pPr>
+      <w:r>
+        <w:t xml:space="preserve">This study supports the use of extracted chlorophll and phycocyanin as an alternative to cell counts for the study waterbodies. Currently, in vivo chlorophyll</w:t>
+      </w:r>
+      <w:r>
+        <w:t xml:space="preserve"> </w:t>
       </w:r>
       <w:r>
         <w:rPr>
-          <w:rStyle w:val="FunctionTok"/>
+          <w:iCs/>
+          <w:i/>
         </w:rPr>
-        <w:t xml:space="preserve">kable</w:t>
-      </w:r>
-      <w:r>
-        <w:rPr>
-          <w:rStyle w:val="NormalTok"/>
-        </w:rPr>
-        <w:t xml:space="preserve">(table1)</w:t>
+        <w:t xml:space="preserve">a</w:t>
+      </w:r>
+      <w:r>
+        <w:t xml:space="preserve"> </w:t>
+      </w:r>
+      <w:r>
+        <w:t xml:space="preserve">is typically used for routine monitoring of cyanoHABs, but this study found that phycocyanin to be better correlated with extracted phycocyanin across a variety of instruments. Therefore, measuring in vivo phycocyanin may be a good proxy for cell counts. There are a variety of instruments capable of measuring phycocyanin using in-vivo fluorometry across a spectrum of prices. We hope this study will encourage further research and consideration of using in-vivo phycocyanin as alternative to cell counts and in situations were extractive techniques are not able to be used.</w:t>
+      </w:r>
+    </w:p>
+    <w:bookmarkEnd w:id="60"/>
+    <w:bookmarkStart w:id="61" w:name="summary"/>
+    <w:p>
+      <w:pPr>
+        <w:pStyle w:val="Heading1"/>
+      </w:pPr>
+      <w:r>
+        <w:t xml:space="preserve">Summary</w:t>
+      </w:r>
+    </w:p>
+    <w:p>
+      <w:pPr>
+        <w:pStyle w:val="FirstParagraph"/>
+      </w:pPr>
+      <w:r>
+        <w:t xml:space="preserve">1.) In general, in situ phycocyanin better match to extracted than in situ chlorophyll is to extracted. The cholorophylll relationship is driven by phytoplankton community make up</w:t>
+      </w:r>
+    </w:p>
+    <w:p>
+      <w:pPr>
+        <w:pStyle w:val="BodyText"/>
+      </w:pPr>
+      <w:r>
+        <w:t xml:space="preserve">2.) Extracted chlorophyll and phycocyanin, are great match to cell counts. Suggests pigments are a good proxy for cell counts and could be used in place of cell counts.</w:t>
+      </w:r>
+    </w:p>
+    <w:p>
+      <w:pPr>
+        <w:pStyle w:val="BodyText"/>
+      </w:pPr>
+      <w:r>
+        <w:t xml:space="preserve">3.) A discussion with water quality managers about using extracted or in situ phycocyanin as a replacement for cell counts might be warranted.</w:t>
+      </w:r>
+    </w:p>
+    <w:p>
+      <w:pPr>
+        <w:pStyle w:val="BodyText"/>
+      </w:pPr>
+      <w:r>
+        <w:t xml:space="preserve">Don’t read anything into absolute values (i.e. chlorophyll from one sensor not equal to chlorophyll from another sensor) across sensors, but general patterns are still very useful. Need to know info about specific sites to be useful.</w:t>
+      </w:r>
+    </w:p>
+    <w:p>
+      <w:pPr>
+        <w:pStyle w:val="BodyText"/>
+      </w:pPr>
+      <w:r>
+        <w:t xml:space="preserve">Phycocyanin very good proxy for cell counts. Suggest replacing cell counts for waterbody listing decisions with phycocyanin. Would likely need additional work to furhter explore relationship, build predictive models of cell coutns, etc.</w:t>
+      </w:r>
+    </w:p>
+    <w:bookmarkEnd w:id="61"/>
+    <w:bookmarkStart w:id="62" w:name="acknowledgements"/>
+    <w:p>
+      <w:pPr>
+        <w:pStyle w:val="Heading1"/>
+      </w:pPr>
+      <w:r>
+        <w:t xml:space="preserve">Acknowledgements</w:t>
+      </w:r>
+    </w:p>
+    <w:p>
+      <w:pPr>
+        <w:pStyle w:val="FirstParagraph"/>
+      </w:pPr>
+      <w:r>
+        <w:t xml:space="preserve">And special thanks to Gracie, Anastasia, and Lilac for emotional support during challenging analysis times.</w:t>
+      </w:r>
+    </w:p>
+    <w:bookmarkEnd w:id="62"/>
+    <w:bookmarkStart w:id="64" w:name="supplement"/>
+    <w:p>
+      <w:pPr>
+        <w:pStyle w:val="Heading1"/>
+      </w:pPr>
+      <w:r>
+        <w:t xml:space="preserve">Supplement</w:t>
+      </w:r>
+    </w:p>
+    <w:bookmarkStart w:id="63" w:name="tbl-supp"/>
+    <w:p>
+      <w:pPr>
+        <w:pStyle w:val="TableCaption"/>
+      </w:pPr>
+      <w:r>
+        <w:t xml:space="preserve">Table 1: Waterbody, Cyano Genus, Relative Biovolume Total Biovolume</w:t>
       </w:r>
     </w:p>
     <w:tbl>
@@ -2452,6 +2756,7 @@
         <w:tblStyle w:val="Table"/>
         <w:tblW w:type="pct" w:w="5000"/>
         <w:tblLook w:firstRow="1" w:lastRow="0" w:firstColumn="0" w:lastColumn="0" w:noHBand="0" w:noVBand="0" w:val="0020"/>
+        <w:tblCaption w:val="Table 1: Waterbody, Cyano Genus, Relative Biovolume Total Biovolume"/>
       </w:tblPr>
       <w:tblGrid>
         <w:gridCol w:w="2200"/>
@@ -6813,126 +7118,18 @@
         </w:tc>
       </w:tr>
     </w:tbl>
-    <w:bookmarkEnd w:id="51"/>
-    <w:bookmarkEnd w:id="52"/>
-    <w:bookmarkStart w:id="55" w:name="discussion"/>
+    <w:bookmarkEnd w:id="63"/>
+    <w:bookmarkEnd w:id="64"/>
+    <w:bookmarkStart w:id="65" w:name="references"/>
     <w:p>
       <w:pPr>
         <w:pStyle w:val="Heading1"/>
       </w:pPr>
       <w:r>
-        <w:t xml:space="preserve">Discussion</w:t>
+        <w:t xml:space="preserve">References</w:t>
       </w:r>
     </w:p>
-    <w:p>
-      <w:pPr>
-        <w:pStyle w:val="FirstParagraph"/>
-      </w:pPr>
-      <w:r>
-        <w:t xml:space="preserve">The results from this study indicate that in-vivo phycocyanin is better related to extracted phycocyanin when compared to the same measurements for chlorophyll. Similarly, phycocyanin from all instruments was better correlated to cell counts than chlorophyll measurements. Instruments measuring phycocyanin were better able to handle differences in the phytoplankton community between these study ponds that cause chlorophyll measurements to be less strongly correlated with extracted results. Both extracted phycocyanin and chlorophyll were strongly correlated with cell counts across the six study ponds suggesting that pigments are indeed a good proxy for cell counts at least for some waterbodies. The relationship between phycocyanin and all fluorometers was strong. The Fluorosense had the strongest correlation even with the differences in phytoplankton concentrations and community dynamics between the waterbodies. However, the Fluorosense overestimated the actual concentrations as compared to extracted values (0-35 ug/L vs 0-12.5 ug/L). Hambdhani et al. also found that the Fluorosense performed well but overestimated chlorophyll a at higher algal concentrations (Hambdhani et al. 2021). Therefore, using this particular instrument to enforce set criteria across a variety of waterbodies would probably not be recommended without further research. The Algaetorch and Phycoprobe yielded similar measurements and also overestimated phycocyanin concentrations but the output from these instruments is not a direct measure of phycocyanin; instead, these instruments measure the percentage of the chlorophyll that is derived from cyanobacteria. The Cyanofluor output was in rfus and was not directly comparable to extracted phycocyanin without creating a standard curve for the instrument using known phycocyanin standard concentrations, which was beyond the scope of this study. A study by Thomson-Laing et al. did convert rfus to ug/L and found strong correlation between cyanobacteria biovolume and phycocyanin concentration for eleven cyanobacteria cultures (Thomson-Laing et al. 2020). They also found stronger relationships for environmental samples in lakes that were cyanobacteria dominated compared to more diverse lakes. All of these instruments could be used to effectively monitor for the presence of cyanobacteria by measuring more direct parameters of cyanobacteria than chlorophyll a. All of the fluorometers exhibited a positive relationship with chlorophyll, but the Algaetorch and Phycoprobe had a much stronger relationship. Reduced correlation by the Cyanofluor and Trilogy in vivo module was driven by the underestimation of chlorophyll in Mashapaug Pond and possible overestimation in Warwick and Curran. Phycocyanin concentrations and total biovolume of cyanobacteria were the highest in Mashapaug and it is likely that these high concentrations were underestimating the in-vivo concentrations of chlorophyll (Zamyadi et al . 2012). Therefore, the Algaetorch and Phycoprobe are more successful in properly estimating chlorophyll across a range of different waterbodies, but they are also the most expensive instruments. A study by Silva et al. found that the Fluoroprobe (a similar instrument to the Phycoprobe) was correlated with cell counts at chlorophyll a concentrations below 100 ug/L but not above, but the present study did not have study ponds that exceed 100 ug/L (Silva et al. 2016). This study supports the use of extracted chlorophll and phycocyanin as an alternative to cell counts for the study waterbodies. Currently, in vivo chlorophyll a is typically used for routine monitoring of cyanoHABs, but this study found that phycocyanin to be better correlated with extracted phycocyanin across a variety of instruments. Therefore, measuring in vivo phycocyanin may be a good proxy for cell counts. There are a variety of instruments capable of measuring phycocyanin using in-vivo fluorometry across a spectrum of prices. We hope this study will encourage further research and consideration of using in-vivo phycocyanin as alternative to cell counts and in situations were extractive techniques are not able to be used.</w:t>
-      </w:r>
-    </w:p>
-    <w:p>
-      <w:pPr>
-        <w:pStyle w:val="BodyText"/>
-      </w:pPr>
-      <w:r>
-        <w:t xml:space="preserve">Jeff’s take home:</w:t>
-      </w:r>
-    </w:p>
-    <w:p>
-      <w:pPr>
-        <w:pStyle w:val="BodyText"/>
-      </w:pPr>
-      <w:r>
-        <w:t xml:space="preserve">1.) In general, in situ phycocyanin better match to extracted than in situ chlorophyll is to extracted. The cholorophylll relationship is driven by phytoplankton community make up</w:t>
-      </w:r>
-    </w:p>
-    <w:p>
-      <w:pPr>
-        <w:pStyle w:val="BodyText"/>
-      </w:pPr>
-      <w:r>
-        <w:t xml:space="preserve">2.) Extracted chlorophyll and phycocyanin, are great match to cell counts. Suggests pigments are a good proxy for cell counts and could be used in place of cell counts.</w:t>
-      </w:r>
-    </w:p>
-    <w:p>
-      <w:pPr>
-        <w:pStyle w:val="BodyText"/>
-      </w:pPr>
-      <w:r>
-        <w:t xml:space="preserve">3.) A discussion with water quality managers about using extracted or in situ phycocyanin as a replacement for cell counts might be warranted.</w:t>
-      </w:r>
-    </w:p>
-    <w:p>
-      <w:pPr>
-        <w:pStyle w:val="BodyText"/>
-      </w:pPr>
-      <w:r>
-        <w:t xml:space="preserve">For some instruments, chlorophyll is good but for others it is not so good. Part of the variability can be explained by phytoplankton community distributions</w:t>
-      </w:r>
-    </w:p>
-    <w:p>
-      <w:pPr>
-        <w:pStyle w:val="BodyText"/>
-      </w:pPr>
-      <w:r>
-        <w:t xml:space="preserve">Phycocyanin is good for all instruments.</w:t>
-      </w:r>
-    </w:p>
-    <w:p>
-      <w:pPr>
-        <w:pStyle w:val="BodyText"/>
-      </w:pPr>
-      <w:r>
-        <w:t xml:space="preserve">Don’t read anything into absolute values (i.e. chlorophyll from one sensor not equal to chlorophyll from another sensor) across sensors, but general patterns are still very useful. Need to know info about specific sites to be useful.</w:t>
-      </w:r>
-    </w:p>
-    <w:p>
-      <w:pPr>
-        <w:pStyle w:val="BodyText"/>
-      </w:pPr>
-      <w:r>
-        <w:t xml:space="preserve">Phycocyanin very good proxy for cell counts. Suggest replacing cell counts for waterbody listing decisions with phycocyanin. Would likely need additional work to furhter explore relationship, build predictive models of cell coutns, etc.</w:t>
-      </w:r>
-    </w:p>
-    <w:p>
-      <w:pPr>
-        <w:pStyle w:val="BodyText"/>
-      </w:pPr>
-      <w:r>
-        <w:t xml:space="preserve">Extracted chla and phyco good for cell counts. Outliers for instruments don’t throw off either extracted measurements.</w:t>
-      </w:r>
-    </w:p>
-    <w:bookmarkStart w:id="53" w:name="acknowledgements"/>
-    <w:p>
-      <w:pPr>
-        <w:pStyle w:val="Heading2"/>
-      </w:pPr>
-      <w:r>
-        <w:t xml:space="preserve">Acknowledgements</w:t>
-      </w:r>
-    </w:p>
-    <w:p>
-      <w:pPr>
-        <w:pStyle w:val="FirstParagraph"/>
-      </w:pPr>
-      <w:r>
-        <w:t xml:space="preserve">And special thanks to Gracie, Anastasia, and Lilac for emotional support during challenging analysis times.</w:t>
-      </w:r>
-    </w:p>
-    <w:bookmarkEnd w:id="53"/>
-    <w:bookmarkStart w:id="54" w:name="references"/>
-    <w:p>
-      <w:pPr>
-        <w:pStyle w:val="Heading2"/>
-      </w:pPr>
-      <w:r>
-        <w:t xml:space="preserve">References</w:t>
-      </w:r>
-    </w:p>
-    <w:bookmarkEnd w:id="54"/>
-    <w:bookmarkEnd w:id="55"/>
+    <w:bookmarkEnd w:id="65"/>
     <w:sectPr>
       <w:pgSz w:h="15840" w:w="12240"/>
       <w:pgMar w:bottom="1440" w:footer="720" w:gutter="0" w:header="720" w:left="1440" w:right="1440" w:top="1440"/>

</xml_diff>

<commit_message>
starting on summary stuff
</commit_message>
<xml_diff>
--- a/manuscript/manuscript.docx
+++ b/manuscript/manuscript.docx
@@ -1720,6 +1720,7 @@
         <w:tblStyle w:val="Table"/>
         <w:tblW w:type="pct" w:w="5000"/>
         <w:tblLook w:firstRow="0" w:lastRow="0" w:firstColumn="0" w:lastColumn="0" w:noHBand="0" w:noVBand="0" w:val="0000"/>
+        <w:jc w:val="start"/>
       </w:tblPr>
       <w:tblGrid>
         <w:gridCol w:w="7920"/>
@@ -1730,7 +1731,6 @@
           <w:bookmarkStart w:id="25" w:name="fig-map"/>
           <w:p>
             <w:pPr>
-              <w:pStyle w:val="Figure"/>
               <w:jc w:val="center"/>
             </w:pPr>
             <w:r>
@@ -1933,6 +1933,7 @@
         <w:tblStyle w:val="Table"/>
         <w:tblW w:type="pct" w:w="5000"/>
         <w:tblLook w:firstRow="0" w:lastRow="0" w:firstColumn="0" w:lastColumn="0" w:noHBand="0" w:noVBand="0" w:val="0000"/>
+        <w:jc w:val="start"/>
       </w:tblPr>
       <w:tblGrid>
         <w:gridCol w:w="7920"/>
@@ -1943,7 +1944,6 @@
           <w:bookmarkStart w:id="35" w:name="fig-chlascatter"/>
           <w:p>
             <w:pPr>
-              <w:pStyle w:val="Figure"/>
               <w:jc w:val="center"/>
             </w:pPr>
             <w:r>
@@ -2040,6 +2040,7 @@
         <w:tblStyle w:val="Table"/>
         <w:tblW w:type="pct" w:w="5000"/>
         <w:tblLook w:firstRow="0" w:lastRow="0" w:firstColumn="0" w:lastColumn="0" w:noHBand="0" w:noVBand="0" w:val="0000"/>
+        <w:jc w:val="start"/>
       </w:tblPr>
       <w:tblGrid>
         <w:gridCol w:w="7920"/>
@@ -2050,7 +2051,6 @@
           <w:bookmarkStart w:id="40" w:name="fig-phycoscatter"/>
           <w:p>
             <w:pPr>
-              <w:pStyle w:val="Figure"/>
               <w:jc w:val="center"/>
             </w:pPr>
             <w:r>
@@ -2196,6 +2196,7 @@
         <w:tblStyle w:val="Table"/>
         <w:tblW w:type="pct" w:w="5000"/>
         <w:tblLook w:firstRow="0" w:lastRow="0" w:firstColumn="0" w:lastColumn="0" w:noHBand="0" w:noVBand="0" w:val="0000"/>
+        <w:jc w:val="start"/>
       </w:tblPr>
       <w:tblGrid>
         <w:gridCol w:w="7920"/>
@@ -2206,7 +2207,6 @@
           <w:bookmarkStart w:id="45" w:name="fig-relbv"/>
           <w:p>
             <w:pPr>
-              <w:pStyle w:val="Figure"/>
               <w:jc w:val="center"/>
             </w:pPr>
             <w:r>
@@ -2282,6 +2282,7 @@
         <w:tblStyle w:val="Table"/>
         <w:tblW w:type="pct" w:w="5000"/>
         <w:tblLook w:firstRow="0" w:lastRow="0" w:firstColumn="0" w:lastColumn="0" w:noHBand="0" w:noVBand="0" w:val="0000"/>
+        <w:jc w:val="start"/>
       </w:tblPr>
       <w:tblGrid>
         <w:gridCol w:w="7920"/>
@@ -2292,7 +2293,6 @@
           <w:bookmarkStart w:id="49" w:name="fig-bv"/>
           <w:p>
             <w:pPr>
-              <w:pStyle w:val="Figure"/>
               <w:jc w:val="center"/>
             </w:pPr>
             <w:r>
@@ -2406,6 +2406,7 @@
         <w:tblStyle w:val="Table"/>
         <w:tblW w:type="pct" w:w="5000"/>
         <w:tblLook w:firstRow="0" w:lastRow="0" w:firstColumn="0" w:lastColumn="0" w:noHBand="0" w:noVBand="0" w:val="0000"/>
+        <w:jc w:val="start"/>
       </w:tblPr>
       <w:tblGrid>
         <w:gridCol w:w="7920"/>
@@ -2416,7 +2417,6 @@
           <w:bookmarkStart w:id="53" w:name="fig-chlcount"/>
           <w:p>
             <w:pPr>
-              <w:pStyle w:val="Figure"/>
               <w:jc w:val="center"/>
             </w:pPr>
             <w:r>
@@ -2492,6 +2492,7 @@
         <w:tblStyle w:val="Table"/>
         <w:tblW w:type="pct" w:w="5000"/>
         <w:tblLook w:firstRow="0" w:lastRow="0" w:firstColumn="0" w:lastColumn="0" w:noHBand="0" w:noVBand="0" w:val="0000"/>
+        <w:jc w:val="start"/>
       </w:tblPr>
       <w:tblGrid>
         <w:gridCol w:w="7920"/>
@@ -2502,7 +2503,6 @@
           <w:bookmarkStart w:id="57" w:name="fig-phycocount"/>
           <w:p>
             <w:pPr>
-              <w:pStyle w:val="Figure"/>
               <w:jc w:val="center"/>
             </w:pPr>
             <w:r>
@@ -2621,7 +2621,7 @@
         <w:pStyle w:val="BodyText"/>
       </w:pPr>
       <w:r>
-        <w:t xml:space="preserve">All of these instruments could be used to effectively monitor for the presence of cyanobacteria by measuring more direct parameters of cyanobacteria than chlorophyll a. All of the fluorometers exhibited a positive relationship with chlorophyll, but the Algaetorch and Phycoprobe had a much stronger relationship. Reduced correlation by the Cyanofluor and Trilogy in vivo module was driven by the underestimation of chlorophyll in Mashapaug Pond and possible overestimation in Warwick and Curran. Phycocyanin concentrations and total biovolume of cyanobacteria were the highest in Mashapaug and it is likely that these high concentrations were underestimating the in-vivo concentrations of chlorophyll (Zamyadi et al . 2012). Therefore, the Algaetorch and Phycoprobe are more successful in properly estimating chlorophyll across a range of different waterbodies, but they are also the most expensive instruments. A study by Silva et al. found that the Fluoroprobe (a similar instrument to the Phycoprobe) was correlated with cell counts at chlorophyll</w:t>
+        <w:t xml:space="preserve">All of these instruments could be used to effectively monitor for the presence of cyanobacteria by measuring more direct parameters of cyanobacteria than chlorophyll a. All of the fluorometers exhibited a positive relationship with chlorophyll, but the Algaetorch and Phycoprobe had a much stronger relationship. Reduced correlation by the Cyanofluor and Trilogy in vivo module was driven by the underestimation of chlorophyll in Mashapaug Pond and possible overestimation in Warwick and Curran. Phycocyanin concentrations and total biovolume of cyanobacteria were the highest in Mashapaug and it is likely that these high concentrations were underestimating the in vivo concentrations of chlorophyll (Zamyadi et al . 2012). Therefore, the Algaetorch and Phycoprobe are more successful in properly estimating chlorophyll across a range of different waterbodies, but they are also the most expensive instruments. A study by Silva et al. found that the Fluoroprobe (a similar instrument to the Phycoprobe) was correlated with cell counts at chlorophyll</w:t>
       </w:r>
       <w:r>
         <w:t xml:space="preserve"> </w:t>
@@ -2645,7 +2645,7 @@
         <w:pStyle w:val="BodyText"/>
       </w:pPr>
       <w:r>
-        <w:t xml:space="preserve">This study supports the use of extracted chlorophll and phycocyanin as an alternative to cell counts for the study waterbodies. Currently, in vivo chlorophyll</w:t>
+        <w:t xml:space="preserve">This study supports the use of extracted chlorophyll and phycocyanin as an alternative to cell counts for the study waterbodies. Currently, in vivo chlorophyll</w:t>
       </w:r>
       <w:r>
         <w:t xml:space="preserve"> </w:t>
@@ -2756,6 +2756,7 @@
         <w:tblStyle w:val="Table"/>
         <w:tblW w:type="pct" w:w="5000"/>
         <w:tblLook w:firstRow="1" w:lastRow="0" w:firstColumn="0" w:lastColumn="0" w:noHBand="0" w:noVBand="0" w:val="0020"/>
+        <w:jc w:val="start"/>
         <w:tblCaption w:val="Table 1: Waterbody, Cyano Genus, Relative Biovolume Total Biovolume"/>
       </w:tblPr>
       <w:tblGrid>

</xml_diff>

<commit_message>
Jeff edits on paper.  Ready for Betty review?!?
</commit_message>
<xml_diff>
--- a/manuscript/manuscript.docx
+++ b/manuscript/manuscript.docx
@@ -759,7 +759,13 @@
         <w:t xml:space="preserve"> </w:t>
       </w:r>
       <w:r>
-        <w:t xml:space="preserve">(r2</w:t>
+        <w:t xml:space="preserve">(R</w:t>
+      </w:r>
+      <w:r>
+        <w:rPr>
+          <w:vertAlign w:val="superscript"/>
+        </w:rPr>
+        <w:t xml:space="preserve">2</w:t>
       </w:r>
       <w:r>
         <w:t xml:space="preserve"> </w:t>
@@ -871,7 +877,13 @@
         <w:t xml:space="preserve"> </w:t>
       </w:r>
       <w:r>
-        <w:t xml:space="preserve">(r2</w:t>
+        <w:t xml:space="preserve">(R</w:t>
+      </w:r>
+      <w:r>
+        <w:rPr>
+          <w:vertAlign w:val="superscript"/>
+        </w:rPr>
+        <w:t xml:space="preserve">2</w:t>
       </w:r>
       <w:r>
         <w:t xml:space="preserve"> </w:t>
@@ -1656,7 +1668,7 @@
         <w:pStyle w:val="BodyText"/>
       </w:pPr>
       <w:r>
-        <w:t xml:space="preserve">Field instruments may be placed directly in a waterbody or require water to be poured into a cuvette and then placed into a handheld fluorometer. Differences in measurement methods represent a potential source of error when comparing instruments. Additionally, instruments may report valued in rfus (raw or relative fluorescence units) or µg/L (concentration) and comparing these values introduces an additional source of error during comparison. In vivo fluorescence can be affected by photochemical quenching causing an underestimation of rfus as photosystems become saturated with light. Estimation problems can also result from differing community composition, particularly if colonial cyanobacteria are present as the interior of large colonies will not fluoresce as readily as the exterior. Finally, the physical properties of the sample water can greatly affect fluorescence readings based on turbidity levels and the presence of CDOM. Some instruments offer a yellow substance correction to help account for CDOM while others do not. How the different instruments handle these various potential problems can affect their accuracy and precision, and the ability to compare across different instrument types. The goal of this paper is to compare different handhelds or in situ fluorometers with respect to a common benchmark (extracted chlorophyll and phycocyanin) across a variety of waterbodies.</w:t>
+        <w:t xml:space="preserve">Field instruments may be placed directly in a waterbody or require water to be poured into a cuvette and then placed into a handheld fluorometer. Differences in measurement methods represent a potential source of error when comparing instruments. Additionally, instruments may report valued in RFUs (raw or relative fluorescence units) or µg/L (concentration) and comparing these values introduces an additional source of error during comparison. In vivo fluorescence can be affected by photochemical quenching causing an underestimation of RFUs as photosystems become saturated with light. Estimation problems can also result from differing community composition, particularly if colonial cyanobacteria are present as the interior of large colonies will not fluoresce as readily as the exterior. Finally, the physical properties of the sample water can greatly affect fluorescence readings based on turbidity levels and the presence of CDOM. Some instruments offer a yellow substance correction to help account for CDOM while others do not. How the different instruments handle these various potential problems can affect their accuracy and precision, and the ability to compare across different instrument types. The goal of this paper is to compare different handhelds or in situ fluorometers with respect to a common benchmark (extracted chlorophyll and phycocyanin) across a variety of waterbodies.</w:t>
       </w:r>
     </w:p>
     <w:bookmarkEnd w:id="20"/>
@@ -1868,12 +1880,12 @@
         <w:pStyle w:val="FirstParagraph"/>
       </w:pPr>
       <w:r>
-        <w:t xml:space="preserve">To compare extracted concentrations and cell counts/biovolume to the various instruments we used simple linear regression and scatterplots to assess the fit and compare the different sensors. We derived the coefficient of determination from the regressions as a measure of fit and qualitatively compare the device measurements to the extracted concentrations and phytoplankton counts. We do not compare slopes as we have little expectation that the extracted concentrations would equal the values from the various devices given the difference in units and the different RFU returns across the devices.</w:t>
+        <w:t xml:space="preserve">To compare extracted concentrations and cell counts/biovolume to the various instruments we used simple linear regression and scatterplots. We derived the coefficient of determination from the regressions as a measure of fit and also qualitatively compare the device measurements to the extracted concentrations and phytoplankton counts with scatterplots. We do not compare slopes nor look for a slope of 1 as we have little expectation that the extracted concentrations would equal the values from the various devices given the difference in units and the different RFU returns across the devices.</w:t>
       </w:r>
     </w:p>
     <w:bookmarkEnd w:id="29"/>
     <w:bookmarkEnd w:id="30"/>
-    <w:bookmarkStart w:id="59" w:name="results"/>
+    <w:bookmarkStart w:id="58" w:name="results"/>
     <w:p>
       <w:pPr>
         <w:pStyle w:val="Heading1"/>
@@ -1882,25 +1894,7 @@
         <w:t xml:space="preserve">Results</w:t>
       </w:r>
     </w:p>
-    <w:bookmarkStart w:id="31" w:name="summary-of-data"/>
-    <w:p>
-      <w:pPr>
-        <w:pStyle w:val="Heading2"/>
-      </w:pPr>
-      <w:r>
-        <w:t xml:space="preserve">Summary of Data</w:t>
-      </w:r>
-    </w:p>
-    <w:p>
-      <w:pPr>
-        <w:pStyle w:val="FirstParagraph"/>
-      </w:pPr>
-      <w:r>
-        <w:t xml:space="preserve">Need summary of sites and dataFig 1. Map of Field Sites</w:t>
-      </w:r>
-    </w:p>
-    <w:bookmarkEnd w:id="31"/>
-    <w:bookmarkStart w:id="36" w:name="chlorophyll"/>
+    <w:bookmarkStart w:id="35" w:name="chlorophyll"/>
     <w:p>
       <w:pPr>
         <w:pStyle w:val="Heading2"/>
@@ -1925,7 +1919,37 @@
         </w:r>
       </w:hyperlink>
       <w:r>
-        <w:t xml:space="preserve">).  The Algaetorch and Phycoprobe measurements exhibited a strong relationship with extracted chlorophyll concentrations with R2 values of 0.82 and 0.81, respectively.  The Cyanofluor (R2=0.35) and Trilogy in vivo (R2=0.34) measurements increased as extracted chlorophyll concentrations increased, but the relationship was not as strong compared to the other instruments.</w:t>
+        <w:t xml:space="preserve">).  The Algaetorch and Phycoprobe measurements exhibited a strong relationship with extracted chlorophyll concentrations with R</w:t>
+      </w:r>
+      <w:r>
+        <w:rPr>
+          <w:vertAlign w:val="superscript"/>
+        </w:rPr>
+        <w:t xml:space="preserve">2</w:t>
+      </w:r>
+      <w:r>
+        <w:t xml:space="preserve"> </w:t>
+      </w:r>
+      <w:r>
+        <w:t xml:space="preserve">values of 0.82 and 0.81, respectively.  The Cyanofluor (R</w:t>
+      </w:r>
+      <w:r>
+        <w:rPr>
+          <w:vertAlign w:val="superscript"/>
+        </w:rPr>
+        <w:t xml:space="preserve">2</w:t>
+      </w:r>
+      <w:r>
+        <w:t xml:space="preserve">=0.35) and Trilogy in vivo (R</w:t>
+      </w:r>
+      <w:r>
+        <w:rPr>
+          <w:vertAlign w:val="superscript"/>
+        </w:rPr>
+        <w:t xml:space="preserve">2</w:t>
+      </w:r>
+      <w:r>
+        <w:t xml:space="preserve">=0.34) measurements increased as extracted chlorophyll concentrations increased, but the relationship was not as strong compared to the other instruments.</w:t>
       </w:r>
     </w:p>
     <w:tbl>
@@ -1941,7 +1965,7 @@
       <w:tr>
         <w:tc>
           <w:tcPr/>
-          <w:bookmarkStart w:id="35" w:name="fig-chlascatter"/>
+          <w:bookmarkStart w:id="34" w:name="fig-chlascatter"/>
           <w:p>
             <w:pPr>
               <w:jc w:val="center"/>
@@ -1951,18 +1975,18 @@
                 <wp:inline>
                   <wp:extent cx="5943600" cy="3671047"/>
                   <wp:effectExtent b="0" l="0" r="0" t="0"/>
-                  <wp:docPr descr="" title="" id="33" name="Picture"/>
+                  <wp:docPr descr="" title="" id="32" name="Picture"/>
                   <a:graphic>
                     <a:graphicData uri="http://schemas.openxmlformats.org/drawingml/2006/picture">
                       <pic:pic>
                         <pic:nvPicPr>
-                          <pic:cNvPr descr="images/fig2_chla_scatter.jpg" id="34" name="Picture"/>
+                          <pic:cNvPr descr="images/fig2_chla_scatter.jpg" id="33" name="Picture"/>
                           <pic:cNvPicPr>
                             <a:picLocks noChangeArrowheads="1" noChangeAspect="1"/>
                           </pic:cNvPicPr>
                         </pic:nvPicPr>
                         <pic:blipFill>
-                          <a:blip r:embed="rId32"/>
+                          <a:blip r:embed="rId31"/>
                           <a:stretch>
                             <a:fillRect/>
                           </a:stretch>
@@ -2002,12 +2026,12 @@
               <w:t xml:space="preserve">Figure 2: Comparison of fluorometers by waterbody</w:t>
             </w:r>
           </w:p>
-          <w:bookmarkEnd w:id="35"/>
+          <w:bookmarkEnd w:id="34"/>
         </w:tc>
       </w:tr>
     </w:tbl>
-    <w:bookmarkEnd w:id="36"/>
-    <w:bookmarkStart w:id="41" w:name="phycocyanin"/>
+    <w:bookmarkEnd w:id="35"/>
+    <w:bookmarkStart w:id="40" w:name="phycocyanin"/>
     <w:p>
       <w:pPr>
         <w:pStyle w:val="Heading2"/>
@@ -2021,7 +2045,25 @@
         <w:pStyle w:val="FirstParagraph"/>
       </w:pPr>
       <w:r>
-        <w:t xml:space="preserve">Extracted phycocyanin measurements ranged from 1.3 ug/L (Indian Lake) to 75.0 ug/L (Mashapaug Pond). The Algaetorch (r2=0.86) and Phycoprobe (r2=0.84) were strongly related to extracted phycocyanin concentrations but were not directly comparable as both measurements were of cyanobacteria as chlorophyll instead of a direct measure of phycocyanin (</w:t>
+        <w:t xml:space="preserve">Extracted phycocyanin measurements ranged from 1.3 ug/L (Indian Lake) to 75.0 ug/L (Mashapaug Pond). The Algaetorch (R</w:t>
+      </w:r>
+      <w:r>
+        <w:rPr>
+          <w:vertAlign w:val="superscript"/>
+        </w:rPr>
+        <w:t xml:space="preserve">2</w:t>
+      </w:r>
+      <w:r>
+        <w:t xml:space="preserve">=0.86) and Phycoprobe (R</w:t>
+      </w:r>
+      <w:r>
+        <w:rPr>
+          <w:vertAlign w:val="superscript"/>
+        </w:rPr>
+        <w:t xml:space="preserve">2</w:t>
+      </w:r>
+      <w:r>
+        <w:t xml:space="preserve">=0.84) were strongly related to extracted phycocyanin concentrations but were not directly comparable as both measurements were of cyanobacteria as chlorophyll instead of a direct measure of phycocyanin (</w:t>
       </w:r>
       <w:hyperlink w:anchor="fig-phycoscatter">
         <w:r>
@@ -2032,7 +2074,25 @@
         </w:r>
       </w:hyperlink>
       <w:r>
-        <w:t xml:space="preserve">). Phycocyanin measurements for the Fluorosense (r2=0.96) and the Cyanofluor (r2=0.78) were also strongly related with extracted phycocyanin.</w:t>
+        <w:t xml:space="preserve">). Phycocyanin measurements for the Fluorosense (R</w:t>
+      </w:r>
+      <w:r>
+        <w:rPr>
+          <w:vertAlign w:val="superscript"/>
+        </w:rPr>
+        <w:t xml:space="preserve">2</w:t>
+      </w:r>
+      <w:r>
+        <w:t xml:space="preserve">=0.96) and the Cyanofluor (R</w:t>
+      </w:r>
+      <w:r>
+        <w:rPr>
+          <w:vertAlign w:val="superscript"/>
+        </w:rPr>
+        <w:t xml:space="preserve">2</w:t>
+      </w:r>
+      <w:r>
+        <w:t xml:space="preserve">=0.78) were also strongly related with extracted phycocyanin.</w:t>
       </w:r>
     </w:p>
     <w:tbl>
@@ -2048,7 +2108,7 @@
       <w:tr>
         <w:tc>
           <w:tcPr/>
-          <w:bookmarkStart w:id="40" w:name="fig-phycoscatter"/>
+          <w:bookmarkStart w:id="39" w:name="fig-phycoscatter"/>
           <w:p>
             <w:pPr>
               <w:jc w:val="center"/>
@@ -2058,18 +2118,18 @@
                 <wp:inline>
                   <wp:extent cx="5943600" cy="3671047"/>
                   <wp:effectExtent b="0" l="0" r="0" t="0"/>
-                  <wp:docPr descr="" title="" id="38" name="Picture"/>
+                  <wp:docPr descr="" title="" id="37" name="Picture"/>
                   <a:graphic>
                     <a:graphicData uri="http://schemas.openxmlformats.org/drawingml/2006/picture">
                       <pic:pic>
                         <pic:nvPicPr>
-                          <pic:cNvPr descr="images/fig3_phyco_scatter.jpg" id="39" name="Picture"/>
+                          <pic:cNvPr descr="images/fig3_phyco_scatter.jpg" id="38" name="Picture"/>
                           <pic:cNvPicPr>
                             <a:picLocks noChangeArrowheads="1" noChangeAspect="1"/>
                           </pic:cNvPicPr>
                         </pic:nvPicPr>
                         <pic:blipFill>
-                          <a:blip r:embed="rId37"/>
+                          <a:blip r:embed="rId36"/>
                           <a:stretch>
                             <a:fillRect/>
                           </a:stretch>
@@ -2109,12 +2169,12 @@
               <w:t xml:space="preserve">Figure 3: Comparison of phycocyanin measurements by waterbody</w:t>
             </w:r>
           </w:p>
-          <w:bookmarkEnd w:id="40"/>
+          <w:bookmarkEnd w:id="39"/>
         </w:tc>
       </w:tr>
     </w:tbl>
-    <w:bookmarkEnd w:id="41"/>
-    <w:bookmarkStart w:id="58" w:name="phytoplankton-counts-1"/>
+    <w:bookmarkEnd w:id="40"/>
+    <w:bookmarkStart w:id="57" w:name="phytoplankton-counts-1"/>
     <w:p>
       <w:pPr>
         <w:pStyle w:val="Heading2"/>
@@ -2204,7 +2264,7 @@
       <w:tr>
         <w:tc>
           <w:tcPr/>
-          <w:bookmarkStart w:id="45" w:name="fig-relbv"/>
+          <w:bookmarkStart w:id="44" w:name="fig-relbv"/>
           <w:p>
             <w:pPr>
               <w:jc w:val="center"/>
@@ -2214,18 +2274,18 @@
                 <wp:inline>
                   <wp:extent cx="5943600" cy="3671047"/>
                   <wp:effectExtent b="0" l="0" r="0" t="0"/>
-                  <wp:docPr descr="" title="" id="43" name="Picture"/>
+                  <wp:docPr descr="" title="" id="42" name="Picture"/>
                   <a:graphic>
                     <a:graphicData uri="http://schemas.openxmlformats.org/drawingml/2006/picture">
                       <pic:pic>
                         <pic:nvPicPr>
-                          <pic:cNvPr descr="images/fig4_rel_bio_bar.jpg" id="44" name="Picture"/>
+                          <pic:cNvPr descr="images/fig4_rel_bio_bar.jpg" id="43" name="Picture"/>
                           <pic:cNvPicPr>
                             <a:picLocks noChangeArrowheads="1" noChangeAspect="1"/>
                           </pic:cNvPicPr>
                         </pic:nvPicPr>
                         <pic:blipFill>
-                          <a:blip r:embed="rId42"/>
+                          <a:blip r:embed="rId41"/>
                           <a:stretch>
                             <a:fillRect/>
                           </a:stretch>
@@ -2265,7 +2325,7 @@
               <w:t xml:space="preserve">Figure 4: Compare Relative Biovolume of divisions by waterbody</w:t>
             </w:r>
           </w:p>
-          <w:bookmarkEnd w:id="45"/>
+          <w:bookmarkEnd w:id="44"/>
         </w:tc>
       </w:tr>
     </w:tbl>
@@ -2290,7 +2350,7 @@
       <w:tr>
         <w:tc>
           <w:tcPr/>
-          <w:bookmarkStart w:id="49" w:name="fig-bv"/>
+          <w:bookmarkStart w:id="48" w:name="fig-bv"/>
           <w:p>
             <w:pPr>
               <w:jc w:val="center"/>
@@ -2300,18 +2360,18 @@
                 <wp:inline>
                   <wp:extent cx="5943600" cy="3671047"/>
                   <wp:effectExtent b="0" l="0" r="0" t="0"/>
-                  <wp:docPr descr="" title="" id="47" name="Picture"/>
+                  <wp:docPr descr="" title="" id="46" name="Picture"/>
                   <a:graphic>
                     <a:graphicData uri="http://schemas.openxmlformats.org/drawingml/2006/picture">
                       <pic:pic>
                         <pic:nvPicPr>
-                          <pic:cNvPr descr="images/fig5_total_bio_bar.jpg" id="48" name="Picture"/>
+                          <pic:cNvPr descr="images/fig5_total_bio_bar.jpg" id="47" name="Picture"/>
                           <pic:cNvPicPr>
                             <a:picLocks noChangeArrowheads="1" noChangeAspect="1"/>
                           </pic:cNvPicPr>
                         </pic:nvPicPr>
                         <pic:blipFill>
-                          <a:blip r:embed="rId46"/>
+                          <a:blip r:embed="rId45"/>
                           <a:stretch>
                             <a:fillRect/>
                           </a:stretch>
@@ -2351,7 +2411,7 @@
               <w:t xml:space="preserve">Figure 5: Compare Total Biovlume of divisions by waterbody</w:t>
             </w:r>
           </w:p>
-          <w:bookmarkEnd w:id="49"/>
+          <w:bookmarkEnd w:id="48"/>
         </w:tc>
       </w:tr>
     </w:tbl>
@@ -2376,7 +2436,43 @@
         <w:t xml:space="preserve"> </w:t>
       </w:r>
       <w:r>
-        <w:t xml:space="preserve">was the most strongly correlated with cyanobacterial cell counts (r2=0.92) followed by the algaetorch (r2=0.78) and the Phycoprobe (r2=0.59). The Cyanofluor (r2=0.12) and Trilogy in vivo module (0.11) were weakly correlated (</w:t>
+        <w:t xml:space="preserve">was the most strongly correlated with cyanobacterial cell counts (R</w:t>
+      </w:r>
+      <w:r>
+        <w:rPr>
+          <w:vertAlign w:val="superscript"/>
+        </w:rPr>
+        <w:t xml:space="preserve">2</w:t>
+      </w:r>
+      <w:r>
+        <w:t xml:space="preserve">=0.92) followed by the algaetorch (R</w:t>
+      </w:r>
+      <w:r>
+        <w:rPr>
+          <w:vertAlign w:val="superscript"/>
+        </w:rPr>
+        <w:t xml:space="preserve">2</w:t>
+      </w:r>
+      <w:r>
+        <w:t xml:space="preserve">=0.78) and the Phycoprobe (R</w:t>
+      </w:r>
+      <w:r>
+        <w:rPr>
+          <w:vertAlign w:val="superscript"/>
+        </w:rPr>
+        <w:t xml:space="preserve">2</w:t>
+      </w:r>
+      <w:r>
+        <w:t xml:space="preserve">=0.59). The Cyanofluor (R</w:t>
+      </w:r>
+      <w:r>
+        <w:rPr>
+          <w:vertAlign w:val="superscript"/>
+        </w:rPr>
+        <w:t xml:space="preserve">2</w:t>
+      </w:r>
+      <w:r>
+        <w:t xml:space="preserve">=0.12) and Trilogy in vivo module (0.11) were weakly correlated (</w:t>
       </w:r>
       <w:hyperlink w:anchor="fig-chlcount">
         <w:r>
@@ -2387,7 +2483,19 @@
         </w:r>
       </w:hyperlink>
       <w:r>
-        <w:t xml:space="preserve">). Phycocyanin measurements from all instruments were strongly correlated with cell counts (r2 between 0.9 and 0.97)(</w:t>
+        <w:t xml:space="preserve">). Phycocyanin measurements from all instruments were strongly correlated with cell counts (R</w:t>
+      </w:r>
+      <w:r>
+        <w:rPr>
+          <w:vertAlign w:val="superscript"/>
+        </w:rPr>
+        <w:t xml:space="preserve">2</w:t>
+      </w:r>
+      <w:r>
+        <w:t xml:space="preserve"> </w:t>
+      </w:r>
+      <w:r>
+        <w:t xml:space="preserve">between 0.9 and 0.97)(</w:t>
       </w:r>
       <w:hyperlink w:anchor="fig-phycocount">
         <w:r>
@@ -2414,7 +2522,7 @@
       <w:tr>
         <w:tc>
           <w:tcPr/>
-          <w:bookmarkStart w:id="53" w:name="fig-chlcount"/>
+          <w:bookmarkStart w:id="52" w:name="fig-chlcount"/>
           <w:p>
             <w:pPr>
               <w:jc w:val="center"/>
@@ -2424,18 +2532,18 @@
                 <wp:inline>
                   <wp:extent cx="5943600" cy="3671047"/>
                   <wp:effectExtent b="0" l="0" r="0" t="0"/>
-                  <wp:docPr descr="" title="" id="51" name="Picture"/>
+                  <wp:docPr descr="" title="" id="50" name="Picture"/>
                   <a:graphic>
                     <a:graphicData uri="http://schemas.openxmlformats.org/drawingml/2006/picture">
                       <pic:pic>
                         <pic:nvPicPr>
-                          <pic:cNvPr descr="images/fig6_chl_vs_cells.jpg" id="52" name="Picture"/>
+                          <pic:cNvPr descr="images/fig6_chl_vs_cells.jpg" id="51" name="Picture"/>
                           <pic:cNvPicPr>
                             <a:picLocks noChangeArrowheads="1" noChangeAspect="1"/>
                           </pic:cNvPicPr>
                         </pic:nvPicPr>
                         <pic:blipFill>
-                          <a:blip r:embed="rId50"/>
+                          <a:blip r:embed="rId49"/>
                           <a:stretch>
                             <a:fillRect/>
                           </a:stretch>
@@ -2475,7 +2583,7 @@
               <w:t xml:space="preserve">Figure 6: Compare fluorometer chlorophyll to cyanobacteria cell counts</w:t>
             </w:r>
           </w:p>
-          <w:bookmarkEnd w:id="53"/>
+          <w:bookmarkEnd w:id="52"/>
         </w:tc>
       </w:tr>
     </w:tbl>
@@ -2500,7 +2608,7 @@
       <w:tr>
         <w:tc>
           <w:tcPr/>
-          <w:bookmarkStart w:id="57" w:name="fig-phycocount"/>
+          <w:bookmarkStart w:id="56" w:name="fig-phycocount"/>
           <w:p>
             <w:pPr>
               <w:jc w:val="center"/>
@@ -2510,18 +2618,18 @@
                 <wp:inline>
                   <wp:extent cx="5943600" cy="3671047"/>
                   <wp:effectExtent b="0" l="0" r="0" t="0"/>
-                  <wp:docPr descr="" title="" id="55" name="Picture"/>
+                  <wp:docPr descr="" title="" id="54" name="Picture"/>
                   <a:graphic>
                     <a:graphicData uri="http://schemas.openxmlformats.org/drawingml/2006/picture">
                       <pic:pic>
                         <pic:nvPicPr>
-                          <pic:cNvPr descr="images/fig7_phyco_vs_cells.jpg" id="56" name="Picture"/>
+                          <pic:cNvPr descr="images/fig7_phyco_vs_cells.jpg" id="55" name="Picture"/>
                           <pic:cNvPicPr>
                             <a:picLocks noChangeArrowheads="1" noChangeAspect="1"/>
                           </pic:cNvPicPr>
                         </pic:nvPicPr>
                         <pic:blipFill>
-                          <a:blip r:embed="rId54"/>
+                          <a:blip r:embed="rId53"/>
                           <a:stretch>
                             <a:fillRect/>
                           </a:stretch>
@@ -2561,13 +2669,13 @@
               <w:t xml:space="preserve">Figure 7: Compare fluorometer phycocyanin to cyanobacteria cell counts</w:t>
             </w:r>
           </w:p>
-          <w:bookmarkEnd w:id="57"/>
+          <w:bookmarkEnd w:id="56"/>
         </w:tc>
       </w:tr>
     </w:tbl>
+    <w:bookmarkEnd w:id="57"/>
     <w:bookmarkEnd w:id="58"/>
-    <w:bookmarkEnd w:id="59"/>
-    <w:bookmarkStart w:id="60" w:name="discussion"/>
+    <w:bookmarkStart w:id="59" w:name="discussion"/>
     <w:p>
       <w:pPr>
         <w:pStyle w:val="Heading1"/>
@@ -2613,7 +2721,7 @@
         <w:pStyle w:val="BodyText"/>
       </w:pPr>
       <w:r>
-        <w:t xml:space="preserve">The Algaetorch and Phycoprobe yielded similar measurements and also overestimated phycocyanin concentrations but the output from these instruments is not a direct measure of phycocyanin; instead, these instruments measure the percentage of the chlorophyll that is derived from cyanobacteria. The Cyanofluor output was in rfus and was not directly comparable to extracted phycocyanin without creating a standard curve for the instrument using known phycocyanin standard concentrations, which was beyond the scope of this study. A study by Thomson-Laing et al. did convert rfus to ug/L and found strong correlation between cyanobacteria biovolume and phycocyanin concentration for eleven cyanobacteria cultures (Thomson-Laing et al. 2020). They also found stronger relationships for environmental samples in lakes that were cyanobacteria dominated compared to more diverse lakes.</w:t>
+        <w:t xml:space="preserve">The Algaetorch and Phycoprobe yielded similar measurements and also overestimated phycocyanin concentrations but the output from these instruments is not a direct measure of phycocyanin; instead, these instruments measure the percentage of the chlorophyll that is derived from cyanobacteria. The Cyanofluor output was in RFUs and was not directly comparable to extracted phycocyanin without creating a standard curve for the instrument using known phycocyanin standard concentrations, which was beyond the scope of this study. A study by Thomson-Laing et al. did convert RFUs to ug/L and found strong correlation between cyanobacteria biovolume and phycocyanin concentration for eleven cyanobacteria cultures (Thomson-Laing et al. 2020). They also found stronger relationships for environmental samples in lakes that were cyanobacteria dominated compared to more diverse lakes.</w:t>
       </w:r>
     </w:p>
     <w:p>
@@ -2621,7 +2729,7 @@
         <w:pStyle w:val="BodyText"/>
       </w:pPr>
       <w:r>
-        <w:t xml:space="preserve">All of these instruments could be used to effectively monitor for the presence of cyanobacteria by measuring more direct parameters of cyanobacteria than chlorophyll a. All of the fluorometers exhibited a positive relationship with chlorophyll, but the Algaetorch and Phycoprobe had a much stronger relationship. Reduced correlation by the Cyanofluor and Trilogy in vivo module was driven by the underestimation of chlorophyll in Mashapaug Pond and possible overestimation in Warwick and Curran. Phycocyanin concentrations and total biovolume of cyanobacteria were the highest in Mashapaug and it is likely that these high concentrations were underestimating the in vivo concentrations of chlorophyll (Zamyadi et al . 2012). Therefore, the Algaetorch and Phycoprobe are more successful in properly estimating chlorophyll across a range of different waterbodies, but they are also the most expensive instruments. A study by Silva et al. found that the Fluoroprobe (a similar instrument to the Phycoprobe) was correlated with cell counts at chlorophyll</w:t>
+        <w:t xml:space="preserve">All of these instruments could be used to effectively monitor for the presence of cyanobacteria by measuring more direct parameters of cyanobacteria than chlorophyll</w:t>
       </w:r>
       <w:r>
         <w:t xml:space="preserve"> </w:t>
@@ -2634,6 +2742,19 @@
         <w:t xml:space="preserve">a</w:t>
       </w:r>
       <w:r>
+        <w:t xml:space="preserve">. All of the fluorometers exhibited a positive relationship with chlorophyll, but the Algaetorch and Phycoprobe had a much stronger relationship. Reduced correlation by the Cyanofluor and Trilogy in vivo module was driven by the underestimation of chlorophyll in Mashapaug Pond and possible overestimation in Warwick and Curran. Phycocyanin concentrations and total biovolume of cyanobacteria were the highest in Mashapaug and it is likely that these high concentrations were underestimating the in vivo concentrations of chlorophyll (Zamyadi et al . 2012). Therefore, the Algaetorch and Phycoprobe are more successful in properly estimating chlorophyll across a range of different waterbodies, but they are also the most expensive instruments. A study by Silva et al. found that the Fluoroprobe (a similar instrument to the Phycoprobe) was correlated with cell counts at chlorophyll</w:t>
+      </w:r>
+      <w:r>
+        <w:t xml:space="preserve"> </w:t>
+      </w:r>
+      <w:r>
+        <w:rPr>
+          <w:iCs/>
+          <w:i/>
+        </w:rPr>
+        <w:t xml:space="preserve">a</w:t>
+      </w:r>
+      <w:r>
         <w:t xml:space="preserve"> </w:t>
       </w:r>
       <w:r>
@@ -2664,14 +2785,14 @@
         <w:t xml:space="preserve">is typically used for routine monitoring of cyanoHABs, but this study found that phycocyanin to be better correlated with extracted phycocyanin across a variety of instruments. Therefore, measuring in vivo phycocyanin may be a good proxy for cell counts. There are a variety of instruments capable of measuring phycocyanin using in-vivo fluorometry across a spectrum of prices. We hope this study will encourage further research and consideration of using in-vivo phycocyanin as alternative to cell counts and in situations were extractive techniques are not able to be used.</w:t>
       </w:r>
     </w:p>
-    <w:bookmarkEnd w:id="60"/>
-    <w:bookmarkStart w:id="61" w:name="summary"/>
+    <w:bookmarkEnd w:id="59"/>
+    <w:bookmarkStart w:id="60" w:name="acknowledgements"/>
     <w:p>
       <w:pPr>
         <w:pStyle w:val="Heading1"/>
       </w:pPr>
       <w:r>
-        <w:t xml:space="preserve">Summary</w:t>
+        <w:t xml:space="preserve">Acknowledgements</w:t>
       </w:r>
     </w:p>
     <w:p>
@@ -2679,70 +2800,20 @@
         <w:pStyle w:val="FirstParagraph"/>
       </w:pPr>
       <w:r>
-        <w:t xml:space="preserve">1.) In general, in situ phycocyanin better match to extracted than in situ chlorophyll is to extracted. The cholorophylll relationship is driven by phytoplankton community make up</w:t>
+        <w:t xml:space="preserve">We are grateful to EPA Reviewer 1, EPA Reviewer 2, EPA Reviewer 3, ACESD QAM, ACESD Supervisor, and Tim Gleason for constructive reviews of this paper. The views expressed in this article are those of the authors and do not necessarily represent the views or policies of the U.S. Environmental Protection Agency. Any mention of trade names, products, or services does not imply an endorsement by the U.S. Government or the U.S. Environmental Protection Agency. The EPA does not endorse any commercial products, services, or enterprises. This contribution is identified by the tracking number ORD-XXXXXX of the Atlantic Coastal Environmental Sciences Division, Office of Research and Development, Center for Environmental Measurement and Modeling, US Environmental Protection Agency. Lastly, special thanks to Gracie, Anastasia, and Lilac for cheer leading and support during challenging analysis times.</w:t>
       </w:r>
     </w:p>
-    <w:p>
-      <w:pPr>
-        <w:pStyle w:val="BodyText"/>
-      </w:pPr>
-      <w:r>
-        <w:t xml:space="preserve">2.) Extracted chlorophyll and phycocyanin, are great match to cell counts. Suggests pigments are a good proxy for cell counts and could be used in place of cell counts.</w:t>
-      </w:r>
-    </w:p>
-    <w:p>
-      <w:pPr>
-        <w:pStyle w:val="BodyText"/>
-      </w:pPr>
-      <w:r>
-        <w:t xml:space="preserve">3.) A discussion with water quality managers about using extracted or in situ phycocyanin as a replacement for cell counts might be warranted.</w:t>
-      </w:r>
-    </w:p>
-    <w:p>
-      <w:pPr>
-        <w:pStyle w:val="BodyText"/>
-      </w:pPr>
-      <w:r>
-        <w:t xml:space="preserve">Don’t read anything into absolute values (i.e. chlorophyll from one sensor not equal to chlorophyll from another sensor) across sensors, but general patterns are still very useful. Need to know info about specific sites to be useful.</w:t>
-      </w:r>
-    </w:p>
-    <w:p>
-      <w:pPr>
-        <w:pStyle w:val="BodyText"/>
-      </w:pPr>
-      <w:r>
-        <w:t xml:space="preserve">Phycocyanin very good proxy for cell counts. Suggest replacing cell counts for waterbody listing decisions with phycocyanin. Would likely need additional work to furhter explore relationship, build predictive models of cell coutns, etc.</w:t>
-      </w:r>
-    </w:p>
-    <w:bookmarkEnd w:id="61"/>
-    <w:bookmarkStart w:id="62" w:name="acknowledgements"/>
+    <w:bookmarkEnd w:id="60"/>
+    <w:bookmarkStart w:id="62" w:name="supplement"/>
     <w:p>
       <w:pPr>
         <w:pStyle w:val="Heading1"/>
       </w:pPr>
       <w:r>
-        <w:t xml:space="preserve">Acknowledgements</w:t>
+        <w:t xml:space="preserve">Supplement</w:t>
       </w:r>
     </w:p>
-    <w:p>
-      <w:pPr>
-        <w:pStyle w:val="FirstParagraph"/>
-      </w:pPr>
-      <w:r>
-        <w:t xml:space="preserve">And special thanks to Gracie, Anastasia, and Lilac for emotional support during challenging analysis times.</w:t>
-      </w:r>
-    </w:p>
-    <w:bookmarkEnd w:id="62"/>
-    <w:bookmarkStart w:id="64" w:name="supplement"/>
-    <w:p>
-      <w:pPr>
-        <w:pStyle w:val="Heading1"/>
-      </w:pPr>
-      <w:r>
-        <w:t xml:space="preserve">Supplement</w:t>
-      </w:r>
-    </w:p>
-    <w:bookmarkStart w:id="63" w:name="tbl-supp"/>
+    <w:bookmarkStart w:id="61" w:name="tbl-supp"/>
     <w:p>
       <w:pPr>
         <w:pStyle w:val="TableCaption"/>
@@ -7119,9 +7190,9 @@
         </w:tc>
       </w:tr>
     </w:tbl>
-    <w:bookmarkEnd w:id="63"/>
-    <w:bookmarkEnd w:id="64"/>
-    <w:bookmarkStart w:id="65" w:name="references"/>
+    <w:bookmarkEnd w:id="61"/>
+    <w:bookmarkEnd w:id="62"/>
+    <w:bookmarkStart w:id="63" w:name="references"/>
     <w:p>
       <w:pPr>
         <w:pStyle w:val="Heading1"/>
@@ -7130,7 +7201,7 @@
         <w:t xml:space="preserve">References</w:t>
       </w:r>
     </w:p>
-    <w:bookmarkEnd w:id="65"/>
+    <w:bookmarkEnd w:id="63"/>
     <w:sectPr>
       <w:pgSz w:h="15840" w:w="12240"/>
       <w:pgMar w:bottom="1440" w:footer="720" w:gutter="0" w:header="720" w:left="1440" w:right="1440" w:top="1440"/>

</xml_diff>

<commit_message>
bibliography added to manuscript
</commit_message>
<xml_diff>
--- a/manuscript/manuscript.docx
+++ b/manuscript/manuscript.docx
@@ -1636,7 +1636,28 @@
         <w:pStyle w:val="FirstParagraph"/>
       </w:pPr>
       <w:r>
-        <w:t xml:space="preserve">Harmful algal blooms caused by cyanobacteria (cyanoHABs) are likely to increase in a warming world with greater inputs of nutrients by humans (Paerl et al. 2016; Schindler et al. 2008). These blooms may impact both human and environmental health, particularly if toxins are being produced. CyanoHAB blooms are often transient in nature, can be difficult to accurately quantify, and occur in diverse waterbodies across large spatial scales (Wynne et al. 2010). Despite occuring on large scales, effects of blooms have primarily local impacts and can differ in species composition and toxicity based on local conditions</w:t>
+        <w:t xml:space="preserve">Harmful algal blooms caused by cyanobacteria (cyanoHABs) are likely to increase in a warming world with greater inputs of nutrients by humans (</w:t>
+      </w:r>
+      <w:r>
+        <w:t xml:space="preserve">Paerl et al. (2016)</w:t>
+      </w:r>
+      <w:r>
+        <w:t xml:space="preserve">;</w:t>
+      </w:r>
+      <w:r>
+        <w:t xml:space="preserve"> </w:t>
+      </w:r>
+      <w:r>
+        <w:t xml:space="preserve">Schindler et al. (2008)</w:t>
+      </w:r>
+      <w:r>
+        <w:t xml:space="preserve">). These blooms may impact both human and environmental health, particularly if toxins are being produced. CyanoHAB blooms are often transient in nature, can be difficult to accurately quantify, and occur in diverse waterbodies across large spatial scales (</w:t>
+      </w:r>
+      <w:r>
+        <w:t xml:space="preserve">Wynne et al. (2010)</w:t>
+      </w:r>
+      <w:r>
+        <w:t xml:space="preserve">). Despite occuring on large scales, effects of blooms have primarily local impacts and can differ in species composition and toxicity based on local conditions</w:t>
       </w:r>
       <w:r>
         <w:t xml:space="preserve"> </w:t>
@@ -1669,7 +1690,13 @@
         <w:t xml:space="preserve"> </w:t>
       </w:r>
       <w:r>
-        <w:t xml:space="preserve">and/or phycocyanin using in vivo fluorescence without an extraction step and have a wide range in cost. These instruments distinguish between the pigments based on their differing emission spectra. Some instruments (i.e. PhycoProbe) use multiple leds at varying wavelengths to cause fluorescence of different algal types, thus creating a finer scale breakdown of community composition (Buetler et al. 2002). These instruments can be used in the field, the lab, or a combination of both.</w:t>
+        <w:t xml:space="preserve">and/or phycocyanin using in vivo fluorescence without an extraction step and have a wide range in cost. These instruments distinguish between the pigments based on their differing emission spectra. Some instruments (i.e. PhycoProbe) use multiple leds at varying wavelengths to cause fluorescence of different algal types, thus creating a finer scale breakdown of community composition (</w:t>
+      </w:r>
+      <w:r>
+        <w:t xml:space="preserve">Beutler et al. (2002)</w:t>
+      </w:r>
+      <w:r>
+        <w:t xml:space="preserve">). These instruments can be used in the field, the lab, or a combination of both.</w:t>
       </w:r>
     </w:p>
     <w:p>
@@ -1677,7 +1704,25 @@
         <w:pStyle w:val="BodyText"/>
       </w:pPr>
       <w:r>
-        <w:t xml:space="preserve">Field instruments may be placed directly in a waterbody or require water to be poured into a cuvette and then placed into a handheld fluorometer. Differences in measurement methods represent a potential source of error when comparing instruments. Additionally, instruments may report valued in rfus (raw or relative fluorescence units) or µg/L (concentration) and comparing these values introduces an additional source of error during comparison. In vivo fluorescence can be affected by photochemical quenching causing an underestimation of rfus as photosystems become saturated with light (Liu and Georgakakos 2021). Estimation problems can also result from differing community composition and growth stage, particularly if colonial cyanobacteria are present as the interior of large colonies will not fluoresce as readily as the exterior (Rousso et al. 2022; . Finally, the physical properties of the sample water can greatly affect fluorescence readings based on turbidity levels and the presence of CDOM. Some instruments offer a yellow substance correction to help account for CDOM while others do not (Cremella et al. 2018). How the different instruments handle these various potential problems can affect their accuracy and precision, and the ability to compare across different instrument types. The goal of this paper is to compare different handhelds or in situ fluorometers with respect to a common benchmark (extracted chlorophyll and phycocyanin) across a variety of waterbodies.</w:t>
+        <w:t xml:space="preserve">Field instruments may be placed directly in a waterbody or require water to be poured into a cuvette and then placed into a handheld fluorometer. Differences in measurement methods represent a potential source of error when comparing instruments. Additionally, instruments may report valued in rfus (raw or relative fluorescence units) or µg/L (concentration) and comparing these values introduces an additional source of error during comparison. In vivo fluorescence can be affected by photochemical quenching causing an underestimation of rfus as photosystems become saturated with light (</w:t>
+      </w:r>
+      <w:r>
+        <w:t xml:space="preserve">Liu and Georgakakos (2021)</w:t>
+      </w:r>
+      <w:r>
+        <w:t xml:space="preserve">). Estimation problems can also result from differing community composition and growth stage, particularly if colonial cyanobacteria are present as the interior of large colonies will not fluoresce as readily as the exterior (</w:t>
+      </w:r>
+      <w:r>
+        <w:t xml:space="preserve">Rousso et al. (2022)</w:t>
+      </w:r>
+      <w:r>
+        <w:t xml:space="preserve">). Finally, the physical properties of the sample water can greatly affect fluorescence readings based on turbidity levels and the presence of CDOM. Some instruments offer a yellow substance correction to help account for CDOM while others do not (</w:t>
+      </w:r>
+      <w:r>
+        <w:t xml:space="preserve">Cremella, Huot, and Bonilla (2018)</w:t>
+      </w:r>
+      <w:r>
+        <w:t xml:space="preserve">). How the different instruments handle these various potential problems can affect their accuracy and precision, and the ability to compare across different instrument types. The goal of this paper is to compare different handhelds or in situ fluorometers with respect to a common benchmark (extracted chlorophyll and phycocyanin) across a variety of waterbodies.</w:t>
       </w:r>
     </w:p>
     <w:bookmarkEnd w:id="20"/>
@@ -1741,7 +1786,6 @@
         <w:tblStyle w:val="Table"/>
         <w:tblW w:type="pct" w:w="5000"/>
         <w:tblLook w:firstRow="0" w:lastRow="0" w:firstColumn="0" w:lastColumn="0" w:noHBand="0" w:noVBand="0" w:val="0000"/>
-        <w:jc w:val="start"/>
       </w:tblPr>
       <w:tblGrid>
         <w:gridCol w:w="7920"/>
@@ -1752,6 +1796,7 @@
           <w:bookmarkStart w:id="25" w:name="fig-map"/>
           <w:p>
             <w:pPr>
+              <w:pStyle w:val="Figure"/>
               <w:jc w:val="center"/>
             </w:pPr>
             <w:r>
@@ -1977,7 +2022,6 @@
         <w:tblStyle w:val="Table"/>
         <w:tblW w:type="pct" w:w="5000"/>
         <w:tblLook w:firstRow="0" w:lastRow="0" w:firstColumn="0" w:lastColumn="0" w:noHBand="0" w:noVBand="0" w:val="0000"/>
-        <w:jc w:val="start"/>
       </w:tblPr>
       <w:tblGrid>
         <w:gridCol w:w="7920"/>
@@ -1988,6 +2032,7 @@
           <w:bookmarkStart w:id="34" w:name="fig-chlascatter"/>
           <w:p>
             <w:pPr>
+              <w:pStyle w:val="Figure"/>
               <w:jc w:val="center"/>
             </w:pPr>
             <w:r>
@@ -2072,7 +2117,6 @@
         <w:tblStyle w:val="Table"/>
         <w:tblW w:type="auto" w:w="0"/>
         <w:tblLook w:firstRow="1" w:lastRow="0" w:firstColumn="0" w:lastColumn="0" w:noHBand="0" w:noVBand="0" w:val="0020"/>
-        <w:jc w:val="start"/>
         <w:tblCaption w:val="Table 1: Chlorophyll summary data by waterbody and instrument."/>
       </w:tblPr>
       <w:tblGrid>
@@ -4463,7 +4507,6 @@
         <w:tblStyle w:val="Table"/>
         <w:tblW w:type="pct" w:w="5000"/>
         <w:tblLook w:firstRow="0" w:lastRow="0" w:firstColumn="0" w:lastColumn="0" w:noHBand="0" w:noVBand="0" w:val="0000"/>
-        <w:jc w:val="start"/>
       </w:tblPr>
       <w:tblGrid>
         <w:gridCol w:w="7920"/>
@@ -4474,6 +4517,7 @@
           <w:bookmarkStart w:id="40" w:name="fig-phycoscatter"/>
           <w:p>
             <w:pPr>
+              <w:pStyle w:val="Figure"/>
               <w:jc w:val="center"/>
             </w:pPr>
             <w:r>
@@ -4558,7 +4602,6 @@
         <w:tblStyle w:val="Table"/>
         <w:tblW w:type="pct" w:w="5000"/>
         <w:tblLook w:firstRow="1" w:lastRow="0" w:firstColumn="0" w:lastColumn="0" w:noHBand="0" w:noVBand="0" w:val="0020"/>
-        <w:jc w:val="start"/>
         <w:tblCaption w:val="Table 2: Phycocyanin summary data by waterbody and instrument."/>
       </w:tblPr>
       <w:tblGrid>
@@ -6951,7 +6994,6 @@
         <w:tblStyle w:val="Table"/>
         <w:tblW w:type="pct" w:w="5000"/>
         <w:tblLook w:firstRow="0" w:lastRow="0" w:firstColumn="0" w:lastColumn="0" w:noHBand="0" w:noVBand="0" w:val="0000"/>
-        <w:jc w:val="start"/>
       </w:tblPr>
       <w:tblGrid>
         <w:gridCol w:w="7920"/>
@@ -6962,6 +7004,7 @@
           <w:bookmarkStart w:id="46" w:name="fig-relbv"/>
           <w:p>
             <w:pPr>
+              <w:pStyle w:val="Figure"/>
               <w:jc w:val="center"/>
             </w:pPr>
             <w:r>
@@ -7037,7 +7080,6 @@
         <w:tblStyle w:val="Table"/>
         <w:tblW w:type="pct" w:w="5000"/>
         <w:tblLook w:firstRow="0" w:lastRow="0" w:firstColumn="0" w:lastColumn="0" w:noHBand="0" w:noVBand="0" w:val="0000"/>
-        <w:jc w:val="start"/>
       </w:tblPr>
       <w:tblGrid>
         <w:gridCol w:w="7920"/>
@@ -7048,6 +7090,7 @@
           <w:bookmarkStart w:id="50" w:name="fig-bv"/>
           <w:p>
             <w:pPr>
+              <w:pStyle w:val="Figure"/>
               <w:jc w:val="center"/>
             </w:pPr>
             <w:r>
@@ -7209,7 +7252,6 @@
         <w:tblStyle w:val="Table"/>
         <w:tblW w:type="pct" w:w="5000"/>
         <w:tblLook w:firstRow="0" w:lastRow="0" w:firstColumn="0" w:lastColumn="0" w:noHBand="0" w:noVBand="0" w:val="0000"/>
-        <w:jc w:val="start"/>
       </w:tblPr>
       <w:tblGrid>
         <w:gridCol w:w="7920"/>
@@ -7220,6 +7262,7 @@
           <w:bookmarkStart w:id="54" w:name="fig-chlcount"/>
           <w:p>
             <w:pPr>
+              <w:pStyle w:val="Figure"/>
               <w:jc w:val="center"/>
             </w:pPr>
             <w:r>
@@ -7295,7 +7338,6 @@
         <w:tblStyle w:val="Table"/>
         <w:tblW w:type="pct" w:w="5000"/>
         <w:tblLook w:firstRow="0" w:lastRow="0" w:firstColumn="0" w:lastColumn="0" w:noHBand="0" w:noVBand="0" w:val="0000"/>
-        <w:jc w:val="start"/>
       </w:tblPr>
       <w:tblGrid>
         <w:gridCol w:w="7920"/>
@@ -7306,6 +7348,7 @@
           <w:bookmarkStart w:id="58" w:name="fig-phycocount"/>
           <w:p>
             <w:pPr>
+              <w:pStyle w:val="Figure"/>
               <w:jc w:val="center"/>
             </w:pPr>
             <w:r>
@@ -7408,7 +7451,13 @@
         <w:t xml:space="preserve"> </w:t>
       </w:r>
       <w:r>
-        <w:t xml:space="preserve">at higher algal concentrations (Hambdhani et al. 2021). Therefore, using this particular instrument to enforce set criteria across a variety of waterbodies would probably not be recommended without further research.</w:t>
+        <w:t xml:space="preserve">at higher algal concentrations (</w:t>
+      </w:r>
+      <w:r>
+        <w:t xml:space="preserve">Hamdhani et al. (2021)</w:t>
+      </w:r>
+      <w:r>
+        <w:t xml:space="preserve">). Therefore, using this particular instrument to enforce set criteria across a variety of waterbodies would probably not be recommended without further research.</w:t>
       </w:r>
     </w:p>
     <w:p>
@@ -7416,7 +7465,13 @@
         <w:pStyle w:val="BodyText"/>
       </w:pPr>
       <w:r>
-        <w:t xml:space="preserve">The Algaetorch and Phycoprobe yielded similar measurements and also overestimated phycocyanin concentrations but the output from these instruments is not a direct measure of phycocyanin; instead, these instruments measure the percentage of the chlorophyll that is derived from cyanobacteria. The Cyanofluor output was in RFUs and was not directly comparable to extracted phycocyanin without creating a standard curve for the instrument using known phycocyanin standard concentrations, which was beyond the scope of this study. A study by Thomson-Laing et al. did convert RFUs to ug/L and found strong correlation between cyanobacteria biovolume and phycocyanin concentration for eleven cyanobacteria cultures (Thomson-Laing et al. 2020). They also found stronger relationships for environmental samples in lakes that were cyanobacteria dominated compared to more diverse lakes.</w:t>
+        <w:t xml:space="preserve">The Algaetorch and Phycoprobe yielded similar measurements and also overestimated phycocyanin concentrations but the output from these instruments is not a direct measure of phycocyanin; instead, these instruments measure the percentage of the chlorophyll that is derived from cyanobacteria. The Cyanofluor output was in RFUs and was not directly comparable to extracted phycocyanin without creating a standard curve for the instrument using known phycocyanin standard concentrations, which was beyond the scope of this study. A study by Thomson-Laing et al. did convert RFUs to ug/L and found strong correlation between cyanobacteria biovolume and phycocyanin concentration for eleven cyanobacteria cultures (</w:t>
+      </w:r>
+      <w:r>
+        <w:t xml:space="preserve">Thomson-Laing, Puddick, and Wood (2020)</w:t>
+      </w:r>
+      <w:r>
+        <w:t xml:space="preserve">). They also found stronger relationships for environmental samples in lakes that were cyanobacteria dominated compared to more diverse lakes.</w:t>
       </w:r>
     </w:p>
     <w:p>
@@ -7437,7 +7492,13 @@
         <w:t xml:space="preserve">a</w:t>
       </w:r>
       <w:r>
-        <w:t xml:space="preserve">. All of the fluorometers exhibited a positive relationship with chlorophyll, but the Algaetorch and Phycoprobe had a much stronger relationship. Reduced correlation by the Cyanofluor and Trilogy in vivo module was driven by the underestimation of chlorophyll in Mashapaug Pond and possible overestimation in Warwick and Curran. Phycocyanin concentrations and total biovolume of cyanobacteria were the highest in Mashapaug and it is likely that these high concentrations were underestimating the in vivo concentrations of chlorophyll (Zamyadi et al . 2012). Therefore, the Algaetorch and Phycoprobe are more successful in properly estimating chlorophyll across a range of different waterbodies, but they are also the most expensive instruments. A study by Silva et al. found that the Fluoroprobe (a similar instrument to the Phycoprobe) was correlated with cell counts at chlorophyll</w:t>
+        <w:t xml:space="preserve">. All of the fluorometers exhibited a positive relationship with chlorophyll, but the Algaetorch and Phycoprobe had a much stronger relationship. Reduced correlation by the Cyanofluor and Trilogy in vivo module was driven by the underestimation of chlorophyll in Mashapaug Pond and possible overestimation in Warwick and Curran. Phycocyanin concentrations and total biovolume of cyanobacteria were the highest in Mashapaug and it is likely that these high concentrations were underestimating the in vivo concentrations of chlorophyll (</w:t>
+      </w:r>
+      <w:r>
+        <w:t xml:space="preserve">Zamyadi et al. (2012)</w:t>
+      </w:r>
+      <w:r>
+        <w:t xml:space="preserve">). Therefore, the Algaetorch and Phycoprobe are more successful in properly estimating chlorophyll across a range of different waterbodies, but they are also the most expensive instruments. A study by Silva et al. found that the Fluoroprobe (a similar instrument to the Phycoprobe) was correlated with cell counts at chlorophyll</w:t>
       </w:r>
       <w:r>
         <w:t xml:space="preserve"> </w:t>
@@ -7453,7 +7514,13 @@
         <w:t xml:space="preserve"> </w:t>
       </w:r>
       <w:r>
-        <w:t xml:space="preserve">concentrations below 100 ug/L but not above, but the present study did not have study ponds that exceed 100 ug/L (Silva et al. 2016).</w:t>
+        <w:t xml:space="preserve">concentrations below 100 ug/L but not above, but the present study did not have study ponds that exceed 100 ug/L (</w:t>
+      </w:r>
+      <w:r>
+        <w:t xml:space="preserve">Silva et al. (2016)</w:t>
+      </w:r>
+      <w:r>
+        <w:t xml:space="preserve">).</w:t>
       </w:r>
     </w:p>
     <w:p>
@@ -7522,7 +7589,6 @@
         <w:tblStyle w:val="Table"/>
         <w:tblW w:type="pct" w:w="5000"/>
         <w:tblLook w:firstRow="1" w:lastRow="0" w:firstColumn="0" w:lastColumn="0" w:noHBand="0" w:noVBand="0" w:val="0020"/>
-        <w:jc w:val="start"/>
         <w:tblCaption w:val="Table 3: Waterbody, Cyano Genus, Relative Biovolume Total Biovolume"/>
       </w:tblPr>
       <w:tblGrid>
@@ -11887,7 +11953,7 @@
     </w:tbl>
     <w:bookmarkEnd w:id="63"/>
     <w:bookmarkEnd w:id="64"/>
-    <w:bookmarkStart w:id="70" w:name="references"/>
+    <w:bookmarkStart w:id="92" w:name="references"/>
     <w:p>
       <w:pPr>
         <w:pStyle w:val="Heading1"/>
@@ -11896,8 +11962,54 @@
         <w:t xml:space="preserve">References</w:t>
       </w:r>
     </w:p>
-    <w:bookmarkStart w:id="69" w:name="refs"/>
-    <w:bookmarkStart w:id="66" w:name="ref-chaffin_interactions_2018"/>
+    <w:bookmarkStart w:id="91" w:name="refs"/>
+    <w:bookmarkStart w:id="66" w:name="ref-beutler_fluorometric_2002"/>
+    <w:p>
+      <w:pPr>
+        <w:pStyle w:val="Bibliography"/>
+      </w:pPr>
+      <w:r>
+        <w:t xml:space="preserve">Beutler, M., K. H. Wiltshire, B. Meyer, C. Moldaenke, C. Lüring, M. Meyerhöfer, U.-P. Hansen, and H. Dau. 2002.</w:t>
+      </w:r>
+      <w:r>
+        <w:t xml:space="preserve"> </w:t>
+      </w:r>
+      <w:r>
+        <w:t xml:space="preserve">“A Fluorometric Method for the Differentiation of Algal Populations in Vivo and in Situ.”</w:t>
+      </w:r>
+      <w:r>
+        <w:t xml:space="preserve"> </w:t>
+      </w:r>
+      <w:r>
+        <w:rPr>
+          <w:iCs/>
+          <w:i/>
+        </w:rPr>
+        <w:t xml:space="preserve">Photosynthesis Research</w:t>
+      </w:r>
+      <w:r>
+        <w:t xml:space="preserve"> </w:t>
+      </w:r>
+      <w:r>
+        <w:t xml:space="preserve">72 (1): 39–53.</w:t>
+      </w:r>
+      <w:r>
+        <w:t xml:space="preserve"> </w:t>
+      </w:r>
+      <w:hyperlink r:id="rId65">
+        <w:r>
+          <w:rPr>
+            <w:rStyle w:val="Hyperlink"/>
+          </w:rPr>
+          <w:t xml:space="preserve">https://doi.org/10.1023/A:1016026607048</w:t>
+        </w:r>
+      </w:hyperlink>
+      <w:r>
+        <w:t xml:space="preserve">.</w:t>
+      </w:r>
+    </w:p>
+    <w:bookmarkEnd w:id="66"/>
+    <w:bookmarkStart w:id="68" w:name="ref-chaffin_interactions_2018"/>
     <w:p>
       <w:pPr>
         <w:pStyle w:val="Bibliography"/>
@@ -11954,7 +12066,7 @@
       <w:r>
         <w:t xml:space="preserve"> </w:t>
       </w:r>
-      <w:hyperlink r:id="rId65">
+      <w:hyperlink r:id="rId67">
         <w:r>
           <w:rPr>
             <w:rStyle w:val="Hyperlink"/>
@@ -11966,8 +12078,54 @@
         <w:t xml:space="preserve">.</w:t>
       </w:r>
     </w:p>
-    <w:bookmarkEnd w:id="66"/>
-    <w:bookmarkStart w:id="68" w:name="ref-gobler_dual_2016"/>
+    <w:bookmarkEnd w:id="68"/>
+    <w:bookmarkStart w:id="70" w:name="ref-cremella_interpretation_2018"/>
+    <w:p>
+      <w:pPr>
+        <w:pStyle w:val="Bibliography"/>
+      </w:pPr>
+      <w:r>
+        <w:t xml:space="preserve">Cremella, Bruno, Yannick Huot, and Sylvia Bonilla. 2018.</w:t>
+      </w:r>
+      <w:r>
+        <w:t xml:space="preserve"> </w:t>
+      </w:r>
+      <w:r>
+        <w:t xml:space="preserve">“Interpretation of Total Phytoplankton and Cyanobacteria Fluorescence from Cross‐calibrated Fluorometers, Including Sensitivity to Turbidity and Colored Dissolved Organic Matter.”</w:t>
+      </w:r>
+      <w:r>
+        <w:t xml:space="preserve"> </w:t>
+      </w:r>
+      <w:r>
+        <w:rPr>
+          <w:iCs/>
+          <w:i/>
+        </w:rPr>
+        <w:t xml:space="preserve">Limnology and Oceanography: Methods</w:t>
+      </w:r>
+      <w:r>
+        <w:t xml:space="preserve"> </w:t>
+      </w:r>
+      <w:r>
+        <w:t xml:space="preserve">16 (12): 881–94.</w:t>
+      </w:r>
+      <w:r>
+        <w:t xml:space="preserve"> </w:t>
+      </w:r>
+      <w:hyperlink r:id="rId69">
+        <w:r>
+          <w:rPr>
+            <w:rStyle w:val="Hyperlink"/>
+          </w:rPr>
+          <w:t xml:space="preserve">https://doi.org/10.1002/lom3.10290</w:t>
+        </w:r>
+      </w:hyperlink>
+      <w:r>
+        <w:t xml:space="preserve">.</w:t>
+      </w:r>
+    </w:p>
+    <w:bookmarkEnd w:id="70"/>
+    <w:bookmarkStart w:id="72" w:name="ref-gobler_dual_2016"/>
     <w:p>
       <w:pPr>
         <w:pStyle w:val="Bibliography"/>
@@ -12000,7 +12158,7 @@
       <w:r>
         <w:t xml:space="preserve"> </w:t>
       </w:r>
-      <w:hyperlink r:id="rId67">
+      <w:hyperlink r:id="rId71">
         <w:r>
           <w:rPr>
             <w:rStyle w:val="Hyperlink"/>
@@ -12012,9 +12170,672 @@
         <w:t xml:space="preserve">.</w:t>
       </w:r>
     </w:p>
-    <w:bookmarkEnd w:id="68"/>
-    <w:bookmarkEnd w:id="69"/>
-    <w:bookmarkEnd w:id="70"/>
+    <w:bookmarkEnd w:id="72"/>
+    <w:bookmarkStart w:id="74" w:name="ref-hamdhani_performance_2021"/>
+    <w:p>
+      <w:pPr>
+        <w:pStyle w:val="Bibliography"/>
+      </w:pPr>
+      <w:r>
+        <w:t xml:space="preserve">Hamdhani, Hamdhani, Drew E. Eppehimer, David Walker, and Michael T. Bogan. 2021.</w:t>
+      </w:r>
+      <w:r>
+        <w:t xml:space="preserve"> </w:t>
+      </w:r>
+      <w:r>
+        <w:t xml:space="preserve">“Performance of a</w:t>
+      </w:r>
+      <w:r>
+        <w:t xml:space="preserve"> </w:t>
+      </w:r>
+      <w:r>
+        <w:t xml:space="preserve">Handheld</w:t>
+      </w:r>
+      <w:r>
+        <w:t xml:space="preserve"> </w:t>
+      </w:r>
+      <w:r>
+        <w:t xml:space="preserve">Chlorophyll</w:t>
+      </w:r>
+      <w:r>
+        <w:t xml:space="preserve">-a</w:t>
+      </w:r>
+      <w:r>
+        <w:t xml:space="preserve"> </w:t>
+      </w:r>
+      <w:r>
+        <w:t xml:space="preserve">Fluorometer</w:t>
+      </w:r>
+      <w:r>
+        <w:t xml:space="preserve">:</w:t>
+      </w:r>
+      <w:r>
+        <w:t xml:space="preserve"> </w:t>
+      </w:r>
+      <w:r>
+        <w:t xml:space="preserve">Potential</w:t>
+      </w:r>
+      <w:r>
+        <w:t xml:space="preserve"> </w:t>
+      </w:r>
+      <w:r>
+        <w:t xml:space="preserve">Use</w:t>
+      </w:r>
+      <w:r>
+        <w:t xml:space="preserve"> </w:t>
+      </w:r>
+      <w:r>
+        <w:t xml:space="preserve">for</w:t>
+      </w:r>
+      <w:r>
+        <w:t xml:space="preserve"> </w:t>
+      </w:r>
+      <w:r>
+        <w:t xml:space="preserve">Rapid</w:t>
+      </w:r>
+      <w:r>
+        <w:t xml:space="preserve"> </w:t>
+      </w:r>
+      <w:r>
+        <w:t xml:space="preserve">Algae</w:t>
+      </w:r>
+      <w:r>
+        <w:t xml:space="preserve"> </w:t>
+      </w:r>
+      <w:r>
+        <w:t xml:space="preserve">Monitoring</w:t>
+      </w:r>
+      <w:r>
+        <w:t xml:space="preserve">.”</w:t>
+      </w:r>
+      <w:r>
+        <w:t xml:space="preserve"> </w:t>
+      </w:r>
+      <w:r>
+        <w:rPr>
+          <w:iCs/>
+          <w:i/>
+        </w:rPr>
+        <w:t xml:space="preserve">Water</w:t>
+      </w:r>
+      <w:r>
+        <w:t xml:space="preserve"> </w:t>
+      </w:r>
+      <w:r>
+        <w:t xml:space="preserve">13 (10): 1409.</w:t>
+      </w:r>
+      <w:r>
+        <w:t xml:space="preserve"> </w:t>
+      </w:r>
+      <w:hyperlink r:id="rId73">
+        <w:r>
+          <w:rPr>
+            <w:rStyle w:val="Hyperlink"/>
+          </w:rPr>
+          <w:t xml:space="preserve">https://doi.org/10.3390/w13101409</w:t>
+        </w:r>
+      </w:hyperlink>
+      <w:r>
+        <w:t xml:space="preserve">.</w:t>
+      </w:r>
+    </w:p>
+    <w:bookmarkEnd w:id="74"/>
+    <w:bookmarkStart w:id="76" w:name="ref-liu_chlorophyll_2021"/>
+    <w:p>
+      <w:pPr>
+        <w:pStyle w:val="Bibliography"/>
+      </w:pPr>
+      <w:r>
+        <w:t xml:space="preserve">Liu, Xiaofeng, and Aris P. Georgakakos. 2021.</w:t>
+      </w:r>
+      <w:r>
+        <w:t xml:space="preserve"> </w:t>
+      </w:r>
+      <w:r>
+        <w:t xml:space="preserve">“Chlorophyll a Estimation in Lakes Using Multi-Parameter Sonde Data.”</w:t>
+      </w:r>
+      <w:r>
+        <w:t xml:space="preserve"> </w:t>
+      </w:r>
+      <w:r>
+        <w:rPr>
+          <w:iCs/>
+          <w:i/>
+        </w:rPr>
+        <w:t xml:space="preserve">Water Research</w:t>
+      </w:r>
+      <w:r>
+        <w:t xml:space="preserve"> </w:t>
+      </w:r>
+      <w:r>
+        <w:t xml:space="preserve">205 (October): 117661.</w:t>
+      </w:r>
+      <w:r>
+        <w:t xml:space="preserve"> </w:t>
+      </w:r>
+      <w:hyperlink r:id="rId75">
+        <w:r>
+          <w:rPr>
+            <w:rStyle w:val="Hyperlink"/>
+          </w:rPr>
+          <w:t xml:space="preserve">https://doi.org/10.1016/j.watres.2021.117661</w:t>
+        </w:r>
+      </w:hyperlink>
+      <w:r>
+        <w:t xml:space="preserve">.</w:t>
+      </w:r>
+    </w:p>
+    <w:bookmarkEnd w:id="76"/>
+    <w:bookmarkStart w:id="78" w:name="ref-paerl_it_2016"/>
+    <w:p>
+      <w:pPr>
+        <w:pStyle w:val="Bibliography"/>
+      </w:pPr>
+      <w:r>
+        <w:t xml:space="preserve">Paerl, Hans W., J. Thad Scott, Mark J. McCarthy, Silvia E. Newell, Wayne S. Gardner, Karl E. Havens, Daniel K. Hoffman, Steven W. Wilhelm, and Wayne A. Wurtsbaugh. 2016.</w:t>
+      </w:r>
+      <w:r>
+        <w:t xml:space="preserve"> </w:t>
+      </w:r>
+      <w:r>
+        <w:t xml:space="preserve">“It</w:t>
+      </w:r>
+      <w:r>
+        <w:t xml:space="preserve"> </w:t>
+      </w:r>
+      <w:r>
+        <w:t xml:space="preserve">Takes</w:t>
+      </w:r>
+      <w:r>
+        <w:t xml:space="preserve"> </w:t>
+      </w:r>
+      <w:r>
+        <w:t xml:space="preserve">Two</w:t>
+      </w:r>
+      <w:r>
+        <w:t xml:space="preserve"> </w:t>
+      </w:r>
+      <w:r>
+        <w:t xml:space="preserve">to</w:t>
+      </w:r>
+      <w:r>
+        <w:t xml:space="preserve"> </w:t>
+      </w:r>
+      <w:r>
+        <w:t xml:space="preserve">Tango</w:t>
+      </w:r>
+      <w:r>
+        <w:t xml:space="preserve">:</w:t>
+      </w:r>
+      <w:r>
+        <w:t xml:space="preserve"> </w:t>
+      </w:r>
+      <w:r>
+        <w:t xml:space="preserve">When</w:t>
+      </w:r>
+      <w:r>
+        <w:t xml:space="preserve"> </w:t>
+      </w:r>
+      <w:r>
+        <w:t xml:space="preserve">and</w:t>
+      </w:r>
+      <w:r>
+        <w:t xml:space="preserve"> </w:t>
+      </w:r>
+      <w:r>
+        <w:t xml:space="preserve">Where</w:t>
+      </w:r>
+      <w:r>
+        <w:t xml:space="preserve"> </w:t>
+      </w:r>
+      <w:r>
+        <w:t xml:space="preserve">Dual</w:t>
+      </w:r>
+      <w:r>
+        <w:t xml:space="preserve"> </w:t>
+      </w:r>
+      <w:r>
+        <w:t xml:space="preserve">Nutrient</w:t>
+      </w:r>
+      <w:r>
+        <w:t xml:space="preserve"> </w:t>
+      </w:r>
+      <w:r>
+        <w:t xml:space="preserve">(</w:t>
+      </w:r>
+      <w:r>
+        <w:t xml:space="preserve">N</w:t>
+      </w:r>
+      <w:r>
+        <w:t xml:space="preserve"> </w:t>
+      </w:r>
+      <w:r>
+        <w:t xml:space="preserve">&amp;</w:t>
+      </w:r>
+      <w:r>
+        <w:t xml:space="preserve"> </w:t>
+      </w:r>
+      <w:r>
+        <w:t xml:space="preserve">P</w:t>
+      </w:r>
+      <w:r>
+        <w:t xml:space="preserve">)</w:t>
+      </w:r>
+      <w:r>
+        <w:t xml:space="preserve"> </w:t>
+      </w:r>
+      <w:r>
+        <w:t xml:space="preserve">Reductions</w:t>
+      </w:r>
+      <w:r>
+        <w:t xml:space="preserve"> </w:t>
+      </w:r>
+      <w:r>
+        <w:t xml:space="preserve">Are</w:t>
+      </w:r>
+      <w:r>
+        <w:t xml:space="preserve"> </w:t>
+      </w:r>
+      <w:r>
+        <w:t xml:space="preserve">Needed</w:t>
+      </w:r>
+      <w:r>
+        <w:t xml:space="preserve"> </w:t>
+      </w:r>
+      <w:r>
+        <w:t xml:space="preserve">to</w:t>
+      </w:r>
+      <w:r>
+        <w:t xml:space="preserve"> </w:t>
+      </w:r>
+      <w:r>
+        <w:t xml:space="preserve">Protect</w:t>
+      </w:r>
+      <w:r>
+        <w:t xml:space="preserve"> </w:t>
+      </w:r>
+      <w:r>
+        <w:t xml:space="preserve">Lakes</w:t>
+      </w:r>
+      <w:r>
+        <w:t xml:space="preserve"> </w:t>
+      </w:r>
+      <w:r>
+        <w:t xml:space="preserve">and</w:t>
+      </w:r>
+      <w:r>
+        <w:t xml:space="preserve"> </w:t>
+      </w:r>
+      <w:r>
+        <w:t xml:space="preserve">Downstream</w:t>
+      </w:r>
+      <w:r>
+        <w:t xml:space="preserve"> </w:t>
+      </w:r>
+      <w:r>
+        <w:t xml:space="preserve">Ecosystems</w:t>
+      </w:r>
+      <w:r>
+        <w:t xml:space="preserve">.”</w:t>
+      </w:r>
+      <w:r>
+        <w:t xml:space="preserve"> </w:t>
+      </w:r>
+      <w:r>
+        <w:rPr>
+          <w:iCs/>
+          <w:i/>
+        </w:rPr>
+        <w:t xml:space="preserve">Environmental Science &amp; Technology</w:t>
+      </w:r>
+      <w:r>
+        <w:t xml:space="preserve"> </w:t>
+      </w:r>
+      <w:r>
+        <w:t xml:space="preserve">50 (20): 10805–13.</w:t>
+      </w:r>
+      <w:r>
+        <w:t xml:space="preserve"> </w:t>
+      </w:r>
+      <w:hyperlink r:id="rId77">
+        <w:r>
+          <w:rPr>
+            <w:rStyle w:val="Hyperlink"/>
+          </w:rPr>
+          <w:t xml:space="preserve">https://doi.org/10.1021/acs.est.6b02575</w:t>
+        </w:r>
+      </w:hyperlink>
+      <w:r>
+        <w:t xml:space="preserve">.</w:t>
+      </w:r>
+    </w:p>
+    <w:bookmarkEnd w:id="78"/>
+    <w:bookmarkStart w:id="80" w:name="ref-rousso_chlorophyll_2022"/>
+    <w:p>
+      <w:pPr>
+        <w:pStyle w:val="Bibliography"/>
+      </w:pPr>
+      <w:r>
+        <w:t xml:space="preserve">Rousso, Benny Zuse, Edoardo Bertone, Rodney Stewart, Arthur Aguiar, Ann Chuang, David P. Hamilton, and Michele A. Burford. 2022.</w:t>
+      </w:r>
+      <w:r>
+        <w:t xml:space="preserve"> </w:t>
+      </w:r>
+      <w:r>
+        <w:t xml:space="preserve">“Chlorophyll and Phycocyanin in-Situ Fluorescence in Mixed Cyanobacterial Species Assemblages:</w:t>
+      </w:r>
+      <w:r>
+        <w:t xml:space="preserve"> </w:t>
+      </w:r>
+      <w:r>
+        <w:t xml:space="preserve">Effects</w:t>
+      </w:r>
+      <w:r>
+        <w:t xml:space="preserve"> </w:t>
+      </w:r>
+      <w:r>
+        <w:t xml:space="preserve">of Morphology, Cell Size and Growth Phase.”</w:t>
+      </w:r>
+      <w:r>
+        <w:t xml:space="preserve"> </w:t>
+      </w:r>
+      <w:r>
+        <w:rPr>
+          <w:iCs/>
+          <w:i/>
+        </w:rPr>
+        <w:t xml:space="preserve">Water Research</w:t>
+      </w:r>
+      <w:r>
+        <w:t xml:space="preserve"> </w:t>
+      </w:r>
+      <w:r>
+        <w:t xml:space="preserve">212 (April): 118127.</w:t>
+      </w:r>
+      <w:r>
+        <w:t xml:space="preserve"> </w:t>
+      </w:r>
+      <w:hyperlink r:id="rId79">
+        <w:r>
+          <w:rPr>
+            <w:rStyle w:val="Hyperlink"/>
+          </w:rPr>
+          <w:t xml:space="preserve">https://doi.org/10.1016/j.watres.2022.118127</w:t>
+        </w:r>
+      </w:hyperlink>
+      <w:r>
+        <w:t xml:space="preserve">.</w:t>
+      </w:r>
+    </w:p>
+    <w:bookmarkEnd w:id="80"/>
+    <w:bookmarkStart w:id="82" w:name="ref-schindler_eutrophication_2008"/>
+    <w:p>
+      <w:pPr>
+        <w:pStyle w:val="Bibliography"/>
+      </w:pPr>
+      <w:r>
+        <w:t xml:space="preserve">Schindler, David W., R. E. Hecky, D. L. Findlay, M. P. Stainton, B. R. Parker, M. J. Paterson, K. G. Beaty, M. Lyng, and S. E. M. Kasian. 2008.</w:t>
+      </w:r>
+      <w:r>
+        <w:t xml:space="preserve"> </w:t>
+      </w:r>
+      <w:r>
+        <w:t xml:space="preserve">“Eutrophication of Lakes Cannot Be Controlled by Reducing Nitrogen Input:</w:t>
+      </w:r>
+      <w:r>
+        <w:t xml:space="preserve"> </w:t>
+      </w:r>
+      <w:r>
+        <w:t xml:space="preserve">Results</w:t>
+      </w:r>
+      <w:r>
+        <w:t xml:space="preserve"> </w:t>
+      </w:r>
+      <w:r>
+        <w:t xml:space="preserve">of a 37-Year Whole-Ecosystem Experiment.”</w:t>
+      </w:r>
+      <w:r>
+        <w:t xml:space="preserve"> </w:t>
+      </w:r>
+      <w:r>
+        <w:rPr>
+          <w:iCs/>
+          <w:i/>
+        </w:rPr>
+        <w:t xml:space="preserve">Proceedings of the National Academy of Sciences</w:t>
+      </w:r>
+      <w:r>
+        <w:t xml:space="preserve"> </w:t>
+      </w:r>
+      <w:r>
+        <w:t xml:space="preserve">105 (32): 11254–58.</w:t>
+      </w:r>
+      <w:r>
+        <w:t xml:space="preserve"> </w:t>
+      </w:r>
+      <w:hyperlink r:id="rId81">
+        <w:r>
+          <w:rPr>
+            <w:rStyle w:val="Hyperlink"/>
+          </w:rPr>
+          <w:t xml:space="preserve">https://doi.org/10.1073/pnas.0805108105</w:t>
+        </w:r>
+      </w:hyperlink>
+      <w:r>
+        <w:t xml:space="preserve">.</w:t>
+      </w:r>
+    </w:p>
+    <w:bookmarkEnd w:id="82"/>
+    <w:bookmarkStart w:id="84" w:name="ref-silva_comparison_2016"/>
+    <w:p>
+      <w:pPr>
+        <w:pStyle w:val="Bibliography"/>
+      </w:pPr>
+      <w:r>
+        <w:t xml:space="preserve">Silva, Talita, Alessandra Giani, Cleber Figueredo, Priscila Viana, Viet Tran Khac, Bruno J. Lemaire, Bruno Tassin, Nilo Nascimento, and Brigitte Vinçon-Leite. 2016.</w:t>
+      </w:r>
+      <w:r>
+        <w:t xml:space="preserve"> </w:t>
+      </w:r>
+      <w:r>
+        <w:t xml:space="preserve">“Comparison of Cyanobacteria Monitoring Methods in a Tropical Reservoir by in Vivo and in Situ Spectrofluorometry.”</w:t>
+      </w:r>
+      <w:r>
+        <w:t xml:space="preserve"> </w:t>
+      </w:r>
+      <w:r>
+        <w:rPr>
+          <w:iCs/>
+          <w:i/>
+        </w:rPr>
+        <w:t xml:space="preserve">Ecological Engineering</w:t>
+      </w:r>
+      <w:r>
+        <w:t xml:space="preserve"> </w:t>
+      </w:r>
+      <w:r>
+        <w:t xml:space="preserve">97 (December): 79–87.</w:t>
+      </w:r>
+      <w:r>
+        <w:t xml:space="preserve"> </w:t>
+      </w:r>
+      <w:hyperlink r:id="rId83">
+        <w:r>
+          <w:rPr>
+            <w:rStyle w:val="Hyperlink"/>
+          </w:rPr>
+          <w:t xml:space="preserve">https://doi.org/10.1016/j.ecoleng.2016.06.037</w:t>
+        </w:r>
+      </w:hyperlink>
+      <w:r>
+        <w:t xml:space="preserve">.</w:t>
+      </w:r>
+    </w:p>
+    <w:bookmarkEnd w:id="84"/>
+    <w:bookmarkStart w:id="86" w:name="ref-thomson-laing_predicting_2020"/>
+    <w:p>
+      <w:pPr>
+        <w:pStyle w:val="Bibliography"/>
+      </w:pPr>
+      <w:r>
+        <w:t xml:space="preserve">Thomson-Laing, Georgia, Jonathan Puddick, and Susanna A Wood. 2020.</w:t>
+      </w:r>
+      <w:r>
+        <w:t xml:space="preserve"> </w:t>
+      </w:r>
+      <w:r>
+        <w:t xml:space="preserve">“Predicting Cyanobacterial Biovolumes from Phycocyanin Fluorescence Using a Handheld Fluorometer in the Field.”</w:t>
+      </w:r>
+      <w:r>
+        <w:t xml:space="preserve"> </w:t>
+      </w:r>
+      <w:r>
+        <w:rPr>
+          <w:iCs/>
+          <w:i/>
+        </w:rPr>
+        <w:t xml:space="preserve">Harmful Algae</w:t>
+      </w:r>
+      <w:r>
+        <w:t xml:space="preserve"> </w:t>
+      </w:r>
+      <w:r>
+        <w:t xml:space="preserve">97 (July): 101869.</w:t>
+      </w:r>
+      <w:r>
+        <w:t xml:space="preserve"> </w:t>
+      </w:r>
+      <w:hyperlink r:id="rId85">
+        <w:r>
+          <w:rPr>
+            <w:rStyle w:val="Hyperlink"/>
+          </w:rPr>
+          <w:t xml:space="preserve">https://doi.org/10.1016/j.hal.2020.101869</w:t>
+        </w:r>
+      </w:hyperlink>
+      <w:r>
+        <w:t xml:space="preserve">.</w:t>
+      </w:r>
+    </w:p>
+    <w:bookmarkEnd w:id="86"/>
+    <w:bookmarkStart w:id="88" w:name="ref-wynne_characterizing_2010"/>
+    <w:p>
+      <w:pPr>
+        <w:pStyle w:val="Bibliography"/>
+      </w:pPr>
+      <w:r>
+        <w:t xml:space="preserve">Wynne, Timothy T., Richard P. Stumpf, Michelle C. Tomlinson, and Julianne Dyble. 2010.</w:t>
+      </w:r>
+      <w:r>
+        <w:t xml:space="preserve"> </w:t>
+      </w:r>
+      <w:r>
+        <w:t xml:space="preserve">“Characterizing a Cyanobacterial Bloom in</w:t>
+      </w:r>
+      <w:r>
+        <w:t xml:space="preserve"> </w:t>
+      </w:r>
+      <w:r>
+        <w:t xml:space="preserve">Western</w:t>
+      </w:r>
+      <w:r>
+        <w:t xml:space="preserve"> </w:t>
+      </w:r>
+      <w:r>
+        <w:t xml:space="preserve">Lake</w:t>
+      </w:r>
+      <w:r>
+        <w:t xml:space="preserve"> </w:t>
+      </w:r>
+      <w:r>
+        <w:t xml:space="preserve">Erie</w:t>
+      </w:r>
+      <w:r>
+        <w:t xml:space="preserve"> </w:t>
+      </w:r>
+      <w:r>
+        <w:t xml:space="preserve">Using Satellite Imagery and Meteorological Data.”</w:t>
+      </w:r>
+      <w:r>
+        <w:t xml:space="preserve"> </w:t>
+      </w:r>
+      <w:r>
+        <w:rPr>
+          <w:iCs/>
+          <w:i/>
+        </w:rPr>
+        <w:t xml:space="preserve">Limnology and Oceanography</w:t>
+      </w:r>
+      <w:r>
+        <w:t xml:space="preserve"> </w:t>
+      </w:r>
+      <w:r>
+        <w:t xml:space="preserve">55 (5): 2025–36.</w:t>
+      </w:r>
+      <w:r>
+        <w:t xml:space="preserve"> </w:t>
+      </w:r>
+      <w:hyperlink r:id="rId87">
+        <w:r>
+          <w:rPr>
+            <w:rStyle w:val="Hyperlink"/>
+          </w:rPr>
+          <w:t xml:space="preserve">https://doi.org/10.4319/lo.2010.55.5.2025</w:t>
+        </w:r>
+      </w:hyperlink>
+      <w:r>
+        <w:t xml:space="preserve">.</w:t>
+      </w:r>
+    </w:p>
+    <w:bookmarkEnd w:id="88"/>
+    <w:bookmarkStart w:id="90" w:name="ref-zamyadi_monitoring_2012"/>
+    <w:p>
+      <w:pPr>
+        <w:pStyle w:val="Bibliography"/>
+      </w:pPr>
+      <w:r>
+        <w:t xml:space="preserve">Zamyadi, A., N. McQuaid, M. Prévost, and S. Dorner. 2012.</w:t>
+      </w:r>
+      <w:r>
+        <w:t xml:space="preserve"> </w:t>
+      </w:r>
+      <w:r>
+        <w:t xml:space="preserve">“Monitoring of Potentially Toxic Cyanobacteria Using an Online Multi-Probe in Drinking Water Sources.”</w:t>
+      </w:r>
+      <w:r>
+        <w:t xml:space="preserve"> </w:t>
+      </w:r>
+      <w:r>
+        <w:rPr>
+          <w:iCs/>
+          <w:i/>
+        </w:rPr>
+        <w:t xml:space="preserve">J. Environ. Monit.</w:t>
+      </w:r>
+      <w:r>
+        <w:t xml:space="preserve"> </w:t>
+      </w:r>
+      <w:r>
+        <w:t xml:space="preserve">14 (2): 579–88.</w:t>
+      </w:r>
+      <w:r>
+        <w:t xml:space="preserve"> </w:t>
+      </w:r>
+      <w:hyperlink r:id="rId89">
+        <w:r>
+          <w:rPr>
+            <w:rStyle w:val="Hyperlink"/>
+          </w:rPr>
+          <w:t xml:space="preserve">https://doi.org/10.1039/C1EM10819K</w:t>
+        </w:r>
+      </w:hyperlink>
+      <w:r>
+        <w:t xml:space="preserve">.</w:t>
+      </w:r>
+    </w:p>
+    <w:bookmarkEnd w:id="90"/>
+    <w:bookmarkEnd w:id="91"/>
+    <w:bookmarkEnd w:id="92"/>
     <w:sectPr>
       <w:pgSz w:h="15840" w:w="12240"/>
       <w:pgMar w:bottom="1440" w:footer="720" w:gutter="0" w:header="720" w:left="1440" w:right="1440" w:top="1440"/>

</xml_diff>

<commit_message>
updated manuscript based on MC comments
</commit_message>
<xml_diff>
--- a/manuscript/manuscript.docx
+++ b/manuscript/manuscript.docx
@@ -2142,7 +2142,7 @@
               <w:t xml:space="preserve"> </w:t>
             </w:r>
             <w:r>
-              <w:t xml:space="preserve">on plot is the coeffecient of determination for this line.</w:t>
+              <w:t xml:space="preserve">on plot is the coefficient of determination for this line.</w:t>
             </w:r>
           </w:p>
           <w:bookmarkEnd w:id="34"/>
@@ -2182,7 +2182,7 @@
               <w:pStyle w:val="ImageCaption"/>
             </w:pPr>
             <w:r>
-              <w:t xml:space="preserve">Table 1: Summary of extracted chlorophyll from Turner Trilogy by waterbody.</w:t>
+              <w:t xml:space="preserve">Table 1: Summary (mean and standard deviation) of extracted chlorophyll from Turner Trilogy for waterbodies sampled in Rhode Island.</w:t>
             </w:r>
           </w:p>
           <w:tbl>
@@ -2826,7 +2826,7 @@
               <w:pStyle w:val="ImageCaption"/>
             </w:pPr>
             <w:r>
-              <w:t xml:space="preserve">Figure 3: Comparison of fluorometer measurements of phycocyanin by waterbody. Blue lines represent the best fit regression line. R</w:t>
+              <w:t xml:space="preserve">Figure 3: Comparison of fluorometer measurements of phycocyanin by Rhode Island waterbody. Blue lines represent the best fit regression line. R</w:t>
             </w:r>
             <w:r>
               <w:rPr>
@@ -2838,7 +2838,7 @@
               <w:t xml:space="preserve"> </w:t>
             </w:r>
             <w:r>
-              <w:t xml:space="preserve">on plot is the coeffecient of determination for this line.</w:t>
+              <w:t xml:space="preserve">on plot is the coefficient of determination for this line.</w:t>
             </w:r>
           </w:p>
           <w:bookmarkEnd w:id="40"/>
@@ -2878,7 +2878,7 @@
               <w:pStyle w:val="ImageCaption"/>
             </w:pPr>
             <w:r>
-              <w:t xml:space="preserve">Table 2: Summary of extracted phycocyanin from Turner Trilogy by waterbody.</w:t>
+              <w:t xml:space="preserve">Table 2: Summary (mean and standard deviation) of extracted phycocyanin from Turner Trilogy for waterbodies sampled in Rhode Island.</w:t>
             </w:r>
           </w:p>
           <w:tbl>
@@ -3660,7 +3660,7 @@
               <w:pStyle w:val="ImageCaption"/>
             </w:pPr>
             <w:r>
-              <w:t xml:space="preserve">Figure 5: Compare fluorometer chlorophyll to cyanobacteria cell counts. Blue lines represent the best fit regression line. R</w:t>
+              <w:t xml:space="preserve">Figure 5: Comparison of fluorometer chlorophyll to cyanobacteria cell counts. Blue lines represent the best fit regression line. R</w:t>
             </w:r>
             <w:r>
               <w:rPr>
@@ -3672,7 +3672,7 @@
               <w:t xml:space="preserve"> </w:t>
             </w:r>
             <w:r>
-              <w:t xml:space="preserve">on plot is the coeffecient of determination for this line.</w:t>
+              <w:t xml:space="preserve">on plot is the coefficient of determination for this line.</w:t>
             </w:r>
           </w:p>
           <w:bookmarkEnd w:id="50"/>
@@ -3760,7 +3760,7 @@
               <w:pStyle w:val="ImageCaption"/>
             </w:pPr>
             <w:r>
-              <w:t xml:space="preserve">Figure 6: Compare fluorometer phycocyanin to cyanobacteria cell counts. Blue lines represent the best fit regression line. R</w:t>
+              <w:t xml:space="preserve">Figure 6: Comparison of fluorometer phycocyanin to cyanobacteria cell counts. Blue lines represent the best fit regression line. R</w:t>
             </w:r>
             <w:r>
               <w:rPr>
@@ -3772,7 +3772,7 @@
               <w:t xml:space="preserve"> </w:t>
             </w:r>
             <w:r>
-              <w:t xml:space="preserve">on plot is the coeffecient of determination for this line.</w:t>
+              <w:t xml:space="preserve">on plot is the coefficient of determination for this line.</w:t>
             </w:r>
           </w:p>
           <w:bookmarkEnd w:id="54"/>

</xml_diff>